<commit_message>
Fixing a couple of footnotes
</commit_message>
<xml_diff>
--- a/final draft.docx
+++ b/final draft.docx
@@ -2756,8 +2756,6 @@
               </w:rPr>
               <w:t></w:t>
             </w:r>
-            <w:bookmarkStart w:id="5" w:name="_GoBack"/>
-            <w:bookmarkEnd w:id="5"/>
             <w:r>
               <w:rPr>
                 <w:lang w:val="en-NZ"/>
@@ -3343,7 +3341,7 @@
           <w:lang w:val="en-NZ"/>
         </w:rPr>
       </w:pPr>
-      <w:bookmarkStart w:id="6" w:name="_Toc467194259"/>
+      <w:bookmarkStart w:id="5" w:name="_Toc467194259"/>
       <w:r>
         <w:rPr>
           <w:lang w:val="en-NZ"/>
@@ -3351,7 +3349,7 @@
         <w:lastRenderedPageBreak/>
         <w:t>Supervisor Team Details</w:t>
       </w:r>
-      <w:bookmarkEnd w:id="6"/>
+      <w:bookmarkEnd w:id="5"/>
     </w:p>
     <w:p>
       <w:pPr>
@@ -4825,7 +4823,7 @@
           <w:lang w:val="en-NZ"/>
         </w:rPr>
       </w:pPr>
-      <w:bookmarkStart w:id="7" w:name="_Toc467194260"/>
+      <w:bookmarkStart w:id="6" w:name="_Toc467194260"/>
       <w:r>
         <w:rPr>
           <w:lang w:val="en-NZ"/>
@@ -4833,7 +4831,7 @@
         <w:lastRenderedPageBreak/>
         <w:t>Main Supervisor Approval</w:t>
       </w:r>
-      <w:bookmarkEnd w:id="7"/>
+      <w:bookmarkEnd w:id="6"/>
     </w:p>
     <w:p>
       <w:pPr>
@@ -5396,7 +5394,7 @@
           <w:lang w:val="en-NZ"/>
         </w:rPr>
       </w:pPr>
-      <w:bookmarkStart w:id="8" w:name="_Toc467194261"/>
+      <w:bookmarkStart w:id="7" w:name="_Toc467194261"/>
       <w:r>
         <w:rPr>
           <w:lang w:val="en-NZ"/>
@@ -5404,7 +5402,7 @@
         <w:lastRenderedPageBreak/>
         <w:t>Further Approvals for this Proposal</w:t>
       </w:r>
-      <w:bookmarkEnd w:id="8"/>
+      <w:bookmarkEnd w:id="7"/>
     </w:p>
     <w:p>
       <w:pPr>
@@ -6405,138 +6403,138 @@
       <w:r>
         <w:br w:type="page"/>
       </w:r>
-      <w:bookmarkStart w:id="9" w:name="_Toc467194262"/>
+      <w:bookmarkStart w:id="8" w:name="_Toc467194262"/>
       <w:r>
         <w:lastRenderedPageBreak/>
         <w:t>Web routers: An explorative performance review</w:t>
       </w:r>
+      <w:bookmarkEnd w:id="8"/>
+    </w:p>
+    <w:p>
+      <w:pPr>
+        <w:pStyle w:val="BodyText"/>
+        <w:rPr>
+          <w:lang w:val="en-NZ"/>
+        </w:rPr>
+      </w:pPr>
+    </w:p>
+    <w:p>
+      <w:pPr>
+        <w:pStyle w:val="Heading1"/>
+      </w:pPr>
+      <w:bookmarkStart w:id="9" w:name="_Toc236199172"/>
+      <w:bookmarkStart w:id="10" w:name="_Toc467194263"/>
       <w:bookmarkEnd w:id="9"/>
+      <w:r>
+        <w:rPr>
+          <w:lang w:val="en-NZ"/>
+        </w:rPr>
+        <w:t>Introduction</w:t>
+      </w:r>
+      <w:bookmarkEnd w:id="10"/>
     </w:p>
     <w:p>
       <w:pPr>
         <w:pStyle w:val="BodyText"/>
-        <w:rPr>
-          <w:lang w:val="en-NZ"/>
-        </w:rPr>
-      </w:pPr>
+      </w:pPr>
+      <w:r>
+        <w:rPr>
+          <w:lang w:val="en-NZ"/>
+        </w:rPr>
+        <w:t xml:space="preserve">The focus of research in recent times has been in the client side of web development, as defined by the Hyper Text </w:t>
+      </w:r>
+      <w:r>
+        <w:rPr>
+          <w:lang w:val="en-NZ"/>
+        </w:rPr>
+        <w:t>Transfer Protocol</w:t>
+      </w:r>
+      <w:r>
+        <w:rPr>
+          <w:lang w:val="en-NZ"/>
+        </w:rPr>
+        <w:t xml:space="preserve"> (HTTP) specification</w:t>
+      </w:r>
+      <w:r>
+        <w:rPr>
+          <w:lang w:val="en-NZ"/>
+        </w:rPr>
+        <w:t>. The main body of research has been to produce better ways to present information, and with the interaction to the user.</w:t>
+      </w:r>
+    </w:p>
+    <w:p>
+      <w:pPr>
+        <w:pStyle w:val="BodyText"/>
+      </w:pPr>
+      <w:r>
+        <w:rPr>
+          <w:lang w:val="en-NZ"/>
+        </w:rPr>
+        <w:t>TODO: reference HTTP 1.x spec</w:t>
+      </w:r>
+    </w:p>
+    <w:p>
+      <w:pPr>
+        <w:pStyle w:val="BodyText"/>
+      </w:pPr>
+      <w:r>
+        <w:t xml:space="preserve">Server side focus in the past has been in making dynamic content </w:t>
+      </w:r>
+      <w:r>
+        <w:t>more easily created and manipulated. The lack of interest and development in this area has left certain technologies in use by the web stack with limited work done on them</w:t>
+      </w:r>
+      <w:r>
+        <w:t>; an example of this would be</w:t>
+      </w:r>
+      <w:r>
+        <w:t xml:space="preserve"> the web server router.</w:t>
+      </w:r>
+    </w:p>
+    <w:p>
+      <w:pPr>
+        <w:pStyle w:val="BodyText"/>
+      </w:pPr>
+      <w:r>
+        <w:t>TODO: reference ORM and or templates</w:t>
+      </w:r>
+    </w:p>
+    <w:p>
+      <w:pPr>
+        <w:pStyle w:val="BodyText"/>
+      </w:pPr>
+      <w:r>
+        <w:t>Web router</w:t>
+      </w:r>
+      <w:r>
+        <w:t>s are the core technology that allow for execution of code in response to requests by a HTTP client. A web router does not interact with the user directly, instead it is configured by descriptions (routes) of websites as to how to hook it into the web serv</w:t>
+      </w:r>
+      <w:r>
+        <w:t>ice. Software developers implement a web service to produce dynamic content for a website. Dynamic content and static content utilize a web server router to locate the resource handling mechanism to execute and produce a response to the HTTP request.</w:t>
+      </w:r>
+    </w:p>
+    <w:p>
+      <w:pPr>
+        <w:pStyle w:val="BodyText"/>
+      </w:pPr>
+      <w:r>
+        <w:t xml:space="preserve">This </w:t>
+      </w:r>
+      <w:r>
+        <w:t>research is to determine the performance of web router implementations for usage as part of a web server.</w:t>
+      </w:r>
     </w:p>
     <w:p>
       <w:pPr>
         <w:pStyle w:val="Heading1"/>
       </w:pPr>
-      <w:bookmarkStart w:id="10" w:name="_Toc236199172"/>
-      <w:bookmarkStart w:id="11" w:name="_Toc467194263"/>
-      <w:bookmarkEnd w:id="10"/>
-      <w:r>
-        <w:rPr>
-          <w:lang w:val="en-NZ"/>
-        </w:rPr>
-        <w:t>Introduction</w:t>
+      <w:bookmarkStart w:id="11" w:name="_Toc467194264"/>
+      <w:r>
+        <w:rPr>
+          <w:lang w:val="en-NZ"/>
+        </w:rPr>
+        <w:t>Literature Review</w:t>
       </w:r>
       <w:bookmarkEnd w:id="11"/>
-    </w:p>
-    <w:p>
-      <w:pPr>
-        <w:pStyle w:val="BodyText"/>
-      </w:pPr>
-      <w:r>
-        <w:rPr>
-          <w:lang w:val="en-NZ"/>
-        </w:rPr>
-        <w:t xml:space="preserve">The focus of research in recent times has been in the client side of web development, as defined by the Hyper Text </w:t>
-      </w:r>
-      <w:r>
-        <w:rPr>
-          <w:lang w:val="en-NZ"/>
-        </w:rPr>
-        <w:t>Transfer Protocol</w:t>
-      </w:r>
-      <w:r>
-        <w:rPr>
-          <w:lang w:val="en-NZ"/>
-        </w:rPr>
-        <w:t xml:space="preserve"> (HTTP) specification</w:t>
-      </w:r>
-      <w:r>
-        <w:rPr>
-          <w:lang w:val="en-NZ"/>
-        </w:rPr>
-        <w:t>. The main body of research has been to produce better ways to present information, and with the interaction to the user.</w:t>
-      </w:r>
-    </w:p>
-    <w:p>
-      <w:pPr>
-        <w:pStyle w:val="BodyText"/>
-      </w:pPr>
-      <w:r>
-        <w:rPr>
-          <w:lang w:val="en-NZ"/>
-        </w:rPr>
-        <w:t>TODO: reference HTTP 1.x spec</w:t>
-      </w:r>
-    </w:p>
-    <w:p>
-      <w:pPr>
-        <w:pStyle w:val="BodyText"/>
-      </w:pPr>
-      <w:r>
-        <w:t xml:space="preserve">Server side focus in the past has been in making dynamic content </w:t>
-      </w:r>
-      <w:r>
-        <w:t>more easily created and manipulated. The lack of interest and development in this area has left certain technologies in use by the web stack with limited work done on them</w:t>
-      </w:r>
-      <w:r>
-        <w:t>; an example of this would be</w:t>
-      </w:r>
-      <w:r>
-        <w:t xml:space="preserve"> the web server router.</w:t>
-      </w:r>
-    </w:p>
-    <w:p>
-      <w:pPr>
-        <w:pStyle w:val="BodyText"/>
-      </w:pPr>
-      <w:r>
-        <w:t>TODO: reference ORM and or templates</w:t>
-      </w:r>
-    </w:p>
-    <w:p>
-      <w:pPr>
-        <w:pStyle w:val="BodyText"/>
-      </w:pPr>
-      <w:r>
-        <w:t>Web router</w:t>
-      </w:r>
-      <w:r>
-        <w:t>s are the core technology that allow for execution of code in response to requests by a HTTP client. A web router does not interact with the user directly, instead it is configured by descriptions (routes) of websites as to how to hook it into the web serv</w:t>
-      </w:r>
-      <w:r>
-        <w:t>ice. Software developers implement a web service to produce dynamic content for a website. Dynamic content and static content utilize a web server router to locate the resource handling mechanism to execute and produce a response to the HTTP request.</w:t>
-      </w:r>
-    </w:p>
-    <w:p>
-      <w:pPr>
-        <w:pStyle w:val="BodyText"/>
-      </w:pPr>
-      <w:r>
-        <w:t xml:space="preserve">This </w:t>
-      </w:r>
-      <w:r>
-        <w:t>research is to determine the performance of web router implementations for usage as part of a web server.</w:t>
-      </w:r>
-    </w:p>
-    <w:p>
-      <w:pPr>
-        <w:pStyle w:val="Heading1"/>
-      </w:pPr>
-      <w:bookmarkStart w:id="12" w:name="_Toc467194264"/>
-      <w:r>
-        <w:rPr>
-          <w:lang w:val="en-NZ"/>
-        </w:rPr>
-        <w:t>Literature Review</w:t>
-      </w:r>
-      <w:bookmarkEnd w:id="12"/>
     </w:p>
     <w:p>
       <w:pPr>
@@ -7129,7 +7127,7 @@
           <w:szCs w:val="24"/>
         </w:rPr>
       </w:pPr>
-      <w:bookmarkStart w:id="13" w:name="_Ref467193850"/>
+      <w:bookmarkStart w:id="12" w:name="_Ref467193850"/>
       <w:r>
         <w:rPr>
           <w:b w:val="0"/>
@@ -7186,7 +7184,7 @@
         </w:rPr>
         <w:t xml:space="preserve"> General HTTP request + response processing </w:t>
       </w:r>
-      <w:bookmarkEnd w:id="13"/>
+      <w:bookmarkEnd w:id="12"/>
       <w:r>
         <w:rPr>
           <w:b w:val="0"/>
@@ -7346,11 +7344,11 @@
       <w:pPr>
         <w:pStyle w:val="Heading2"/>
       </w:pPr>
-      <w:bookmarkStart w:id="14" w:name="_Toc467194265"/>
+      <w:bookmarkStart w:id="13" w:name="_Toc467194265"/>
       <w:r>
         <w:t>The request-response cycle</w:t>
       </w:r>
-      <w:bookmarkEnd w:id="14"/>
+      <w:bookmarkEnd w:id="13"/>
     </w:p>
     <w:p>
       <w:pPr>
@@ -7802,6 +7800,7 @@
       </w:r>
       <w:r>
         <w:rPr>
+          <w:rStyle w:val="FootnoteReference"/>
           <w:lang w:val="en-NZ"/>
         </w:rPr>
         <w:footnoteReference w:id="5"/>
@@ -7814,6 +7813,7 @@
       </w:r>
       <w:r>
         <w:rPr>
+          <w:rStyle w:val="FootnoteReference"/>
           <w:lang w:val="en-NZ"/>
         </w:rPr>
         <w:footnoteReference w:id="6"/>
@@ -7837,6 +7837,13 @@
           <w:lang w:val="en-NZ"/>
         </w:rPr>
       </w:pPr>
+    </w:p>
+    <w:p>
+      <w:pPr>
+        <w:rPr>
+          <w:lang w:val="en-NZ"/>
+        </w:rPr>
+      </w:pPr>
       <w:r>
         <w:rPr>
           <w:lang w:val="en-NZ"/>
@@ -7848,35 +7855,224 @@
       <w:pPr>
         <w:pStyle w:val="Heading2"/>
       </w:pPr>
-      <w:bookmarkStart w:id="15" w:name="_Toc467194266"/>
+      <w:bookmarkStart w:id="14" w:name="_Toc467194266"/>
       <w:r>
         <w:t>Current routing approaches</w:t>
       </w:r>
+      <w:bookmarkEnd w:id="14"/>
+    </w:p>
+    <w:p>
+      <w:pPr>
+        <w:rPr>
+          <w:lang w:val="en-NZ"/>
+        </w:rPr>
+      </w:pPr>
+      <w:r>
+        <w:rPr>
+          <w:lang w:val="en-NZ"/>
+        </w:rPr>
+        <w:t xml:space="preserve">By using the definition of a router as the process to which the decision of which route handler is chosen per request and along with it the </w:t>
+      </w:r>
+      <w:r>
+        <w:rPr>
+          <w:lang w:val="en-NZ"/>
+        </w:rPr>
+        <w:t>definition of what the route is. The approaches that are available to implement the routing can dif</w:t>
+      </w:r>
+      <w:r>
+        <w:rPr>
+          <w:lang w:val="en-NZ"/>
+        </w:rPr>
+        <w:t>fer quite significantly in the</w:t>
+      </w:r>
+      <w:r>
+        <w:rPr>
+          <w:lang w:val="en-NZ"/>
+        </w:rPr>
+        <w:t xml:space="preserve"> </w:t>
+      </w:r>
+      <w:r>
+        <w:rPr>
+          <w:lang w:val="en-NZ"/>
+        </w:rPr>
+        <w:t>behaviours that they express</w:t>
+      </w:r>
+      <w:r>
+        <w:rPr>
+          <w:lang w:val="en-NZ"/>
+        </w:rPr>
+        <w:t xml:space="preserve">. These different approaches each have a different set of costs and cannot be interchanged </w:t>
+      </w:r>
+      <w:r>
+        <w:rPr>
+          <w:lang w:val="en-NZ"/>
+        </w:rPr>
+        <w:t>in each</w:t>
+      </w:r>
+      <w:r>
+        <w:rPr>
+          <w:lang w:val="en-NZ"/>
+        </w:rPr>
+        <w:t xml:space="preserve"> context with </w:t>
+      </w:r>
+      <w:r>
+        <w:rPr>
+          <w:lang w:val="en-NZ"/>
+        </w:rPr>
+        <w:t>the expectation of performance related changes occurring.</w:t>
+      </w:r>
+    </w:p>
+    <w:p>
+      <w:pPr>
+        <w:rPr>
+          <w:lang w:val="en-NZ"/>
+        </w:rPr>
+      </w:pPr>
+      <w:r>
+        <w:rPr>
+          <w:lang w:val="en-NZ"/>
+        </w:rPr>
+        <w:t>There is a variety of different methods used in implementing a web router. Common ones include: tree graphs such as a Red-Black tree graph or using a single Regular Expression (regex). A single rege</w:t>
+      </w:r>
+      <w:r>
+        <w:rPr>
+          <w:lang w:val="en-NZ"/>
+        </w:rPr>
+        <w:t>x can simplify the code required but will result in a limited capability. With only the host name and URI path being validated against.</w:t>
+      </w:r>
+    </w:p>
+    <w:p>
+      <w:pPr>
+        <w:rPr>
+          <w:lang w:val="en-NZ"/>
+        </w:rPr>
+      </w:pPr>
+      <w:r>
+        <w:rPr>
+          <w:lang w:val="en-NZ"/>
+        </w:rPr>
+        <w:t>TODO: needs references, Nginx for RB-Tree, PHP reference for regex expressions in a router</w:t>
+      </w:r>
+    </w:p>
+    <w:p>
+      <w:pPr>
+        <w:rPr>
+          <w:lang w:val="en-NZ"/>
+        </w:rPr>
+      </w:pPr>
+      <w:r>
+        <w:rPr>
+          <w:lang w:val="en-NZ"/>
+        </w:rPr>
+        <w:t>At the core of what a web rou</w:t>
+      </w:r>
+      <w:r>
+        <w:rPr>
+          <w:lang w:val="en-NZ"/>
+        </w:rPr>
+        <w:t>ter does is to take a set of known variables and return a function to execute with the potential to modify the known variables. These set of variables that must be utilized in each searching of the underlying structure are unique when compared with existin</w:t>
+      </w:r>
+      <w:r>
+        <w:rPr>
+          <w:lang w:val="en-NZ"/>
+        </w:rPr>
+        <w:t>g research into data structures which focuses primarily upon a single variable. The extension to multiple variables to check and a more complex search algorithm that may need to repeat itself mean existing data structures and algorithms may be used but mod</w:t>
+      </w:r>
+      <w:r>
+        <w:rPr>
+          <w:lang w:val="en-NZ"/>
+        </w:rPr>
+        <w:t xml:space="preserve">ified to </w:t>
+      </w:r>
+      <w:r>
+        <w:rPr>
+          <w:lang w:val="en-NZ"/>
+        </w:rPr>
+        <w:t>consider</w:t>
+      </w:r>
+      <w:r>
+        <w:rPr>
+          <w:lang w:val="en-NZ"/>
+        </w:rPr>
+        <w:t xml:space="preserve"> that simple comparisons do not correctly relate entries to the search parameters.</w:t>
+      </w:r>
+    </w:p>
+    <w:p>
+      <w:pPr>
+        <w:rPr>
+          <w:lang w:val="en-NZ"/>
+        </w:rPr>
+      </w:pPr>
+      <w:r>
+        <w:rPr>
+          <w:lang w:val="en-NZ"/>
+        </w:rPr>
+        <w:t>Current implementations typically use with the path from the HTTP header to perform lookups. These require the least extension to existing data str</w:t>
+      </w:r>
+      <w:r>
+        <w:rPr>
+          <w:lang w:val="en-NZ"/>
+        </w:rPr>
+        <w:t>uctures and algorithms. Regular expressions are typically used to implement them. These cover most cases; by utilizing multiple instances of the router implementation it can be used for different HTTP methods such as GET and POST without direct support wit</w:t>
+      </w:r>
+      <w:r>
+        <w:rPr>
+          <w:lang w:val="en-NZ"/>
+        </w:rPr>
+        <w:t>hin the elements of the data structure.</w:t>
+      </w:r>
+    </w:p>
+    <w:p>
+      <w:pPr>
+        <w:rPr>
+          <w:lang w:val="en-NZ"/>
+        </w:rPr>
+      </w:pPr>
+      <w:r>
+        <w:rPr>
+          <w:lang w:val="en-NZ"/>
+        </w:rPr>
+        <w:t xml:space="preserve">Some servers support a feature known as rewriting. Rewriting is the process by which requests are modified into being another; however only internally. After a ‘rewrite’ of a request takes place it must be evaluated </w:t>
+      </w:r>
+      <w:r>
+        <w:rPr>
+          <w:lang w:val="en-NZ"/>
+        </w:rPr>
+        <w:t>out as if it was a new request. Most web routers do not implement this feature because of its complex nature. The rules by which</w:t>
+      </w:r>
+      <w:bookmarkStart w:id="15" w:name="_GoBack"/>
       <w:bookmarkEnd w:id="15"/>
-    </w:p>
-    <w:p>
-      <w:pPr>
-        <w:rPr>
-          <w:lang w:val="en-NZ"/>
-        </w:rPr>
-      </w:pPr>
-      <w:r>
-        <w:rPr>
-          <w:lang w:val="en-NZ"/>
-        </w:rPr>
-        <w:t xml:space="preserve">By using the definition of a router as the process to which the decision of which route handler is chosen per request and along with it the </w:t>
-      </w:r>
-      <w:r>
-        <w:rPr>
-          <w:lang w:val="en-NZ"/>
-        </w:rPr>
-        <w:t>definition of what the route is. The approaches that are available to implement the routing can dif</w:t>
-      </w:r>
-      <w:r>
-        <w:rPr>
-          <w:lang w:val="en-NZ"/>
-        </w:rPr>
-        <w:t>fer quite significantly in the</w:t>
+      <w:r>
+        <w:rPr>
+          <w:lang w:val="en-NZ"/>
+        </w:rPr>
+        <w:t xml:space="preserve"> it can modify </w:t>
+      </w:r>
+      <w:r>
+        <w:rPr>
+          <w:lang w:val="en-NZ"/>
+        </w:rPr>
+        <w:lastRenderedPageBreak/>
+        <w:t>the request by can include the path, domain, time stamp, client IP address and any other HTTP request field.</w:t>
+      </w:r>
+    </w:p>
+    <w:p>
+      <w:pPr>
+        <w:rPr>
+          <w:lang w:val="en-NZ"/>
+        </w:rPr>
+      </w:pPr>
+      <w:r>
+        <w:rPr>
+          <w:lang w:val="en-NZ"/>
+        </w:rPr>
+        <w:t>In n</w:t>
+      </w:r>
+      <w:r>
+        <w:rPr>
+          <w:lang w:val="en-NZ"/>
+        </w:rPr>
+        <w:t>on-regex approaches, more information is stored using data structures. Such as a key in a map or to wrap the reference to the handler function. This allows the routing algorithm to</w:t>
       </w:r>
       <w:r>
         <w:rPr>
@@ -7888,169 +8084,7 @@
         <w:rPr>
           <w:lang w:val="en-NZ"/>
         </w:rPr>
-        <w:t>behaviours that they express</w:t>
-      </w:r>
-      <w:r>
-        <w:rPr>
-          <w:lang w:val="en-NZ"/>
-        </w:rPr>
-        <w:t xml:space="preserve">. These different approaches each have a different set of costs and cannot be interchanged </w:t>
-      </w:r>
-      <w:r>
-        <w:rPr>
-          <w:lang w:val="en-NZ"/>
-        </w:rPr>
-        <w:t>in each</w:t>
-      </w:r>
-      <w:r>
-        <w:rPr>
-          <w:lang w:val="en-NZ"/>
-        </w:rPr>
-        <w:t xml:space="preserve"> context with </w:t>
-      </w:r>
-      <w:r>
-        <w:rPr>
-          <w:lang w:val="en-NZ"/>
-        </w:rPr>
-        <w:t>the expectation of performance related changes occurring.</w:t>
-      </w:r>
-    </w:p>
-    <w:p>
-      <w:pPr>
-        <w:rPr>
-          <w:lang w:val="en-NZ"/>
-        </w:rPr>
-      </w:pPr>
-      <w:r>
-        <w:rPr>
-          <w:lang w:val="en-NZ"/>
-        </w:rPr>
-        <w:t>There is a variety of different methods used in implementing a web router. Common ones include: tree graphs such as a Red-Black tree graph or using a single Regular Expression (regex). A single rege</w:t>
-      </w:r>
-      <w:r>
-        <w:rPr>
-          <w:lang w:val="en-NZ"/>
-        </w:rPr>
-        <w:t>x can simplify the code required but will result in a limited capability. With only the host name and URI path being validated against.</w:t>
-      </w:r>
-    </w:p>
-    <w:p>
-      <w:pPr>
-        <w:rPr>
-          <w:lang w:val="en-NZ"/>
-        </w:rPr>
-      </w:pPr>
-      <w:r>
-        <w:rPr>
-          <w:lang w:val="en-NZ"/>
-        </w:rPr>
-        <w:t>TODO: needs references, Nginx for RB-Tree, PHP reference for regex expressions in a router</w:t>
-      </w:r>
-    </w:p>
-    <w:p>
-      <w:pPr>
-        <w:rPr>
-          <w:lang w:val="en-NZ"/>
-        </w:rPr>
-      </w:pPr>
-      <w:r>
-        <w:rPr>
-          <w:lang w:val="en-NZ"/>
-        </w:rPr>
-        <w:t>At the core of what a web rou</w:t>
-      </w:r>
-      <w:r>
-        <w:rPr>
-          <w:lang w:val="en-NZ"/>
-        </w:rPr>
-        <w:t>ter does is to take a set of known variables and return a function to execute with the potential to modify the known variables. These set of variables that must be utilized in each searching of the underlying structure are unique when compared with existin</w:t>
-      </w:r>
-      <w:r>
-        <w:rPr>
-          <w:lang w:val="en-NZ"/>
-        </w:rPr>
-        <w:t>g research into data structures which focuses primarily upon a single variable. The extension to multiple variables to check and a more complex search algorithm that may need to repeat itself mean existing data structures and algorithms may be used but mod</w:t>
-      </w:r>
-      <w:r>
-        <w:rPr>
-          <w:lang w:val="en-NZ"/>
-        </w:rPr>
-        <w:t xml:space="preserve">ified to </w:t>
-      </w:r>
-      <w:r>
-        <w:rPr>
-          <w:lang w:val="en-NZ"/>
-        </w:rPr>
-        <w:t>consider</w:t>
-      </w:r>
-      <w:r>
-        <w:rPr>
-          <w:lang w:val="en-NZ"/>
-        </w:rPr>
-        <w:t xml:space="preserve"> that simple comparisons do not correctly relate entries to the search parameters.</w:t>
-      </w:r>
-    </w:p>
-    <w:p>
-      <w:pPr>
-        <w:rPr>
-          <w:lang w:val="en-NZ"/>
-        </w:rPr>
-      </w:pPr>
-      <w:r>
-        <w:rPr>
-          <w:lang w:val="en-NZ"/>
-        </w:rPr>
-        <w:t>Current implementations typically use with the path from the HTTP header to perform lookups. These require the least extension to existing data str</w:t>
-      </w:r>
-      <w:r>
-        <w:rPr>
-          <w:lang w:val="en-NZ"/>
-        </w:rPr>
-        <w:t>uctures and algorithms. Regular expressions are typically used to implement them. These cover most cases; by utilizing multiple instances of the router implementation it can be used for different HTTP methods such as GET and POST without direct support wit</w:t>
-      </w:r>
-      <w:r>
-        <w:rPr>
-          <w:lang w:val="en-NZ"/>
-        </w:rPr>
-        <w:t>hin the elements of the data structure.</w:t>
-      </w:r>
-    </w:p>
-    <w:p>
-      <w:pPr>
-        <w:rPr>
-          <w:lang w:val="en-NZ"/>
-        </w:rPr>
-      </w:pPr>
-      <w:r>
-        <w:rPr>
-          <w:lang w:val="en-NZ"/>
-        </w:rPr>
-        <w:t xml:space="preserve">Some servers support a feature known as rewriting. Rewriting is the process by which requests are modified into being another; however only internally. After a ‘rewrite’ of a request takes place it must be evaluated </w:t>
-      </w:r>
-      <w:r>
-        <w:rPr>
-          <w:lang w:val="en-NZ"/>
-        </w:rPr>
-        <w:t>out as if it was a new request. Most web routers do not implement this feature because of its complex nature. The rules by which it can modify the request by can include the path, domain, time stamp, client IP address and any other HTTP request field.</w:t>
-      </w:r>
-    </w:p>
-    <w:p>
-      <w:pPr>
-        <w:rPr>
-          <w:lang w:val="en-NZ"/>
-        </w:rPr>
-      </w:pPr>
-      <w:r>
-        <w:rPr>
-          <w:lang w:val="en-NZ"/>
-        </w:rPr>
-        <w:t>In n</w:t>
-      </w:r>
-      <w:r>
-        <w:rPr>
-          <w:lang w:val="en-NZ"/>
-        </w:rPr>
-        <w:t xml:space="preserve">on-regex approaches, more information is stored using data structures. Such as a key in a map or to wrap the reference to the handler function. This allows the routing algorithm to use other conditions such as the HTTP request fields of User-Agent, </w:t>
+        <w:t xml:space="preserve">use other conditions such as the HTTP request fields of User-Agent, </w:t>
       </w:r>
       <w:proofErr w:type="spellStart"/>
       <w:r>
@@ -8064,14 +8098,7 @@
         <w:rPr>
           <w:lang w:val="en-NZ"/>
         </w:rPr>
-        <w:t xml:space="preserve"> or Host. Support </w:t>
-      </w:r>
-      <w:r>
-        <w:rPr>
-          <w:lang w:val="en-NZ"/>
-        </w:rPr>
-        <w:lastRenderedPageBreak/>
-        <w:t>of this is a significant complexity increase and limited research into this area was discovered in the creation of this proposal.</w:t>
+        <w:t xml:space="preserve"> or Host. Support of this is a significant complexity increase and limited research into this area was discovered in the creation of this proposal.</w:t>
       </w:r>
     </w:p>
     <w:p>
@@ -10401,7 +10428,7 @@
                             <w:rPr>
                               <w:noProof/>
                             </w:rPr>
-                            <w:t>3</w:t>
+                            <w:t>15</w:t>
                           </w:r>
                           <w:r>
                             <w:fldChar w:fldCharType="end"/>
@@ -10446,7 +10473,7 @@
                       <w:rPr>
                         <w:noProof/>
                       </w:rPr>
-                      <w:t>3</w:t>
+                      <w:t>15</w:t>
                     </w:r>
                     <w:r>
                       <w:fldChar w:fldCharType="end"/>
@@ -10572,7 +10599,10 @@
     <w:p>
       <w:pPr>
         <w:pStyle w:val="FootnoteText"/>
-        <w:spacing w:after="160"/>
+        <w:rPr>
+          <w:color w:val="0000FF"/>
+          <w:u w:val="single"/>
+        </w:rPr>
       </w:pPr>
       <w:r>
         <w:rPr>
@@ -10581,17 +10611,12 @@
         <w:footnoteRef/>
       </w:r>
       <w:r>
-        <w:rPr>
-          <w:rStyle w:val="FootnoteReference"/>
-        </w:rPr>
-        <w:tab/>
+        <w:t xml:space="preserve"> </w:t>
       </w:r>
       <w:hyperlink r:id="rId1">
         <w:r>
           <w:rPr>
             <w:rStyle w:val="InternetLink"/>
-            <w:vanish/>
-            <w:webHidden/>
           </w:rPr>
           <w:t>https://trac.nginx.org/nginx/browser/nginx/src/http/ngx_http_file_cache.c?rev=953512ca02c6f63b4fcbbc3e10d0d9835896bf99</w:t>
         </w:r>
@@ -10602,7 +10627,9 @@
     <w:p>
       <w:pPr>
         <w:pStyle w:val="FootnoteText"/>
-        <w:spacing w:after="160"/>
+        <w:rPr>
+          <w:lang w:val="en-US"/>
+        </w:rPr>
       </w:pPr>
       <w:r>
         <w:rPr>
@@ -10611,17 +10638,12 @@
         <w:footnoteRef/>
       </w:r>
       <w:r>
-        <w:rPr>
-          <w:rStyle w:val="FootnoteReference"/>
-        </w:rPr>
-        <w:tab/>
+        <w:t xml:space="preserve"> </w:t>
       </w:r>
       <w:hyperlink r:id="rId2">
         <w:r>
           <w:rPr>
             <w:rStyle w:val="InternetLink"/>
-            <w:vanish/>
-            <w:webHidden/>
           </w:rPr>
           <w:t>https://trac.nginx.org/nginx/browser/nginx/src/http/modules/ngx_http_fastcgi_module.c?rev=953512ca02c6f63b4fcbbc3e10d0d9835896bf99</w:t>
         </w:r>
@@ -12224,6 +12246,7 @@
   </w:style>
   <w:style w:type="character" w:customStyle="1" w:styleId="InternetLink">
     <w:name w:val="Internet Link"/>
+    <w:uiPriority w:val="99"/>
     <w:rsid w:val="00A96BC9"/>
     <w:rPr>
       <w:color w:val="0000FF"/>
@@ -13751,7 +13774,7 @@
 </file>
 
 <file path=customXml/itemProps1.xml><?xml version="1.0" encoding="utf-8"?>
-<ds:datastoreItem xmlns:ds="http://schemas.openxmlformats.org/officeDocument/2006/customXml" ds:itemID="{D47081C1-DF33-4B3C-8D94-69C87EEEB4BE}">
+<ds:datastoreItem xmlns:ds="http://schemas.openxmlformats.org/officeDocument/2006/customXml" ds:itemID="{8C94D801-69B3-4E72-A96A-446B73D6ED18}">
   <ds:schemaRefs>
     <ds:schemaRef ds:uri="http://schemas.openxmlformats.org/officeDocument/2006/bibliography"/>
   </ds:schemaRefs>

</xml_diff>

<commit_message>
Applying Stuarts latest feedback
</commit_message>
<xml_diff>
--- a/final draft.docx
+++ b/final draft.docx
@@ -188,7 +188,7 @@
             </w:tcBorders>
             <w:shd w:color="auto" w:fill="auto" w:val="clear"/>
             <w:tcMar>
-              <w:left w:w="88" w:type="dxa"/>
+              <w:left w:w="83" w:type="dxa"/>
             </w:tcMar>
           </w:tcPr>
           <w:p>
@@ -301,7 +301,7 @@
             </w:tcBorders>
             <w:shd w:color="auto" w:fill="auto" w:val="clear"/>
             <w:tcMar>
-              <w:left w:w="88" w:type="dxa"/>
+              <w:left w:w="83" w:type="dxa"/>
             </w:tcMar>
           </w:tcPr>
           <w:p>
@@ -410,7 +410,7 @@
             </w:tcBorders>
             <w:shd w:color="auto" w:fill="auto" w:val="clear"/>
             <w:tcMar>
-              <w:left w:w="88" w:type="dxa"/>
+              <w:left w:w="83" w:type="dxa"/>
             </w:tcMar>
           </w:tcPr>
           <w:p>
@@ -603,7 +603,7 @@
             </w:tcBorders>
             <w:shd w:color="auto" w:fill="auto" w:val="clear"/>
             <w:tcMar>
-              <w:left w:w="88" w:type="dxa"/>
+              <w:left w:w="83" w:type="dxa"/>
             </w:tcMar>
           </w:tcPr>
           <w:p>
@@ -716,7 +716,7 @@
             </w:tcBorders>
             <w:shd w:color="auto" w:fill="auto" w:val="clear"/>
             <w:tcMar>
-              <w:left w:w="88" w:type="dxa"/>
+              <w:left w:w="83" w:type="dxa"/>
             </w:tcMar>
           </w:tcPr>
           <w:p>
@@ -825,7 +825,7 @@
             </w:tcBorders>
             <w:shd w:color="auto" w:fill="auto" w:val="clear"/>
             <w:tcMar>
-              <w:left w:w="88" w:type="dxa"/>
+              <w:left w:w="83" w:type="dxa"/>
             </w:tcMar>
           </w:tcPr>
           <w:p>
@@ -984,7 +984,7 @@
             </w:tcBorders>
             <w:shd w:color="auto" w:fill="auto" w:val="clear"/>
             <w:tcMar>
-              <w:left w:w="88" w:type="dxa"/>
+              <w:left w:w="83" w:type="dxa"/>
             </w:tcMar>
           </w:tcPr>
           <w:p>
@@ -1170,7 +1170,7 @@
             </w:tcBorders>
             <w:shd w:color="auto" w:fill="auto" w:val="clear"/>
             <w:tcMar>
-              <w:left w:w="88" w:type="dxa"/>
+              <w:left w:w="83" w:type="dxa"/>
             </w:tcMar>
           </w:tcPr>
           <w:p>
@@ -1276,7 +1276,7 @@
             </w:tcBorders>
             <w:shd w:color="auto" w:fill="auto" w:val="clear"/>
             <w:tcMar>
-              <w:left w:w="88" w:type="dxa"/>
+              <w:left w:w="83" w:type="dxa"/>
             </w:tcMar>
           </w:tcPr>
           <w:p>
@@ -1284,19 +1284,47 @@
               <w:pStyle w:val="Title"/>
               <w:spacing w:before="240" w:after="240"/>
               <w:jc w:val="left"/>
+              <w:rPr/>
+            </w:pPr>
+            <w:r>
               <w:rPr>
                 <w:sz w:val="28"/>
                 <w:szCs w:val="28"/>
                 <w:lang w:val="en-NZ"/>
               </w:rPr>
-            </w:pPr>
+              <w:t xml:space="preserve">Performance evaluation of </w:t>
+            </w:r>
             <w:r>
               <w:rPr>
                 <w:sz w:val="28"/>
                 <w:szCs w:val="28"/>
                 <w:lang w:val="en-NZ"/>
               </w:rPr>
-              <w:t>Performance evaluation of existing implementation designs for web routers as used in web servers and web service frameworks.</w:t>
+              <w:t>data structures and algorithms</w:t>
+            </w:r>
+            <w:r>
+              <w:rPr>
+                <w:sz w:val="28"/>
+                <w:szCs w:val="28"/>
+                <w:lang w:val="en-NZ"/>
+              </w:rPr>
+              <w:t xml:space="preserve"> for web rout</w:t>
+            </w:r>
+            <w:r>
+              <w:rPr>
+                <w:sz w:val="28"/>
+                <w:szCs w:val="28"/>
+                <w:lang w:val="en-NZ"/>
+              </w:rPr>
+              <w:t>ing</w:t>
+            </w:r>
+            <w:r>
+              <w:rPr>
+                <w:sz w:val="28"/>
+                <w:szCs w:val="28"/>
+                <w:lang w:val="en-NZ"/>
+              </w:rPr>
+              <w:t xml:space="preserve"> as used in web servers and web service frameworks.</w:t>
             </w:r>
           </w:p>
         </w:tc>
@@ -1413,7 +1441,7 @@
             </w:tcBorders>
             <w:shd w:color="auto" w:fill="auto" w:val="clear"/>
             <w:tcMar>
-              <w:left w:w="88" w:type="dxa"/>
+              <w:left w:w="83" w:type="dxa"/>
             </w:tcMar>
           </w:tcPr>
           <w:p>
@@ -1491,8 +1519,8 @@
       </w:pPr>
       <w:bookmarkStart w:id="1" w:name="_Toc467194257"/>
       <w:bookmarkStart w:id="2" w:name="_Toc236199169"/>
+      <w:bookmarkEnd w:id="1"/>
       <w:bookmarkEnd w:id="2"/>
-      <w:bookmarkEnd w:id="1"/>
       <w:r>
         <w:rPr/>
         <w:t>Table of Contents</w:t>
@@ -1525,6 +1553,7 @@
           <w:rPr>
             <w:webHidden/>
             <w:rStyle w:val="IndexLink"/>
+            <w:vanish w:val="false"/>
             <w:lang w:val="en-NZ"/>
           </w:rPr>
           <w:t>Web routers: An explorative performance review</w:t>
@@ -1580,13 +1609,6 @@
         <w:r>
           <w:rPr>
             <w:webHidden/>
-            <w:rStyle w:val="IndexLink"/>
-          </w:rPr>
-          <w:t>Table of Contents</w:t>
-        </w:r>
-        <w:r>
-          <w:rPr>
-            <w:webHidden/>
           </w:rPr>
           <w:fldChar w:fldCharType="begin"/>
         </w:r>
@@ -1604,9 +1626,11 @@
         </w:r>
         <w:r>
           <w:rPr>
+            <w:webHidden/>
             <w:rStyle w:val="IndexLink"/>
             <w:vanish w:val="false"/>
           </w:rPr>
+          <w:t>Table of Contents</w:t>
           <w:tab/>
           <w:t>2</w:t>
         </w:r>
@@ -1636,6 +1660,7 @@
           <w:rPr>
             <w:webHidden/>
             <w:rStyle w:val="IndexLink"/>
+            <w:vanish w:val="false"/>
             <w:lang w:val="en-NZ"/>
           </w:rPr>
           <w:t>Proposal Checklist</w:t>
@@ -1692,6 +1717,7 @@
           <w:rPr>
             <w:webHidden/>
             <w:rStyle w:val="IndexLink"/>
+            <w:vanish w:val="false"/>
             <w:lang w:val="en-NZ"/>
           </w:rPr>
           <w:t>Supervisor Team Details</w:t>
@@ -1748,6 +1774,7 @@
           <w:rPr>
             <w:webHidden/>
             <w:rStyle w:val="IndexLink"/>
+            <w:vanish w:val="false"/>
             <w:lang w:val="en-NZ"/>
           </w:rPr>
           <w:t>Main Supervisor Approval</w:t>
@@ -1804,6 +1831,7 @@
           <w:rPr>
             <w:webHidden/>
             <w:rStyle w:val="IndexLink"/>
+            <w:vanish w:val="false"/>
             <w:lang w:val="en-NZ"/>
           </w:rPr>
           <w:t>Further Approvals for this Proposal</w:t>
@@ -1859,13 +1887,6 @@
         <w:r>
           <w:rPr>
             <w:webHidden/>
-            <w:rStyle w:val="IndexLink"/>
-          </w:rPr>
-          <w:t>Web routers: An explorative performance review</w:t>
-        </w:r>
-        <w:r>
-          <w:rPr>
-            <w:webHidden/>
           </w:rPr>
           <w:fldChar w:fldCharType="begin"/>
         </w:r>
@@ -1883,9 +1904,11 @@
         </w:r>
         <w:r>
           <w:rPr>
+            <w:webHidden/>
             <w:rStyle w:val="IndexLink"/>
             <w:vanish w:val="false"/>
           </w:rPr>
+          <w:t>Web routers: An explorative performance review</w:t>
           <w:tab/>
           <w:t>7</w:t>
         </w:r>
@@ -1915,6 +1938,7 @@
           <w:rPr>
             <w:webHidden/>
             <w:rStyle w:val="IndexLink"/>
+            <w:vanish w:val="false"/>
             <w:lang w:val="en-NZ"/>
           </w:rPr>
           <w:t>Introduction</w:t>
@@ -1971,6 +1995,7 @@
           <w:rPr>
             <w:webHidden/>
             <w:rStyle w:val="IndexLink"/>
+            <w:vanish w:val="false"/>
             <w:lang w:val="en-NZ"/>
           </w:rPr>
           <w:t>Literature Review</w:t>
@@ -2024,13 +2049,6 @@
         <w:r>
           <w:rPr>
             <w:webHidden/>
-            <w:rStyle w:val="IndexLink"/>
-          </w:rPr>
-          <w:t>The request-response cycle</w:t>
-        </w:r>
-        <w:r>
-          <w:rPr>
-            <w:webHidden/>
           </w:rPr>
           <w:fldChar w:fldCharType="begin"/>
         </w:r>
@@ -2048,9 +2066,11 @@
         </w:r>
         <w:r>
           <w:rPr>
+            <w:webHidden/>
             <w:rStyle w:val="IndexLink"/>
             <w:vanish w:val="false"/>
           </w:rPr>
+          <w:t>The request-response cycle</w:t>
           <w:tab/>
           <w:t>9</w:t>
         </w:r>
@@ -2074,13 +2094,6 @@
         </w:rPr>
       </w:pPr>
       <w:hyperlink w:anchor="_Toc467194266">
-        <w:r>
-          <w:rPr>
-            <w:webHidden/>
-            <w:rStyle w:val="IndexLink"/>
-          </w:rPr>
-          <w:t>Current routing approaches</w:t>
-        </w:r>
         <w:r>
           <w:rPr>
             <w:webHidden/>
@@ -2101,9 +2114,11 @@
         </w:r>
         <w:r>
           <w:rPr>
+            <w:webHidden/>
             <w:rStyle w:val="IndexLink"/>
             <w:vanish w:val="false"/>
           </w:rPr>
+          <w:t>Current routing approaches</w:t>
           <w:tab/>
           <w:t>10</w:t>
         </w:r>
@@ -2133,6 +2148,7 @@
           <w:rPr>
             <w:webHidden/>
             <w:rStyle w:val="IndexLink"/>
+            <w:vanish w:val="false"/>
             <w:lang w:val="en-NZ"/>
           </w:rPr>
           <w:t>Research Objectives/Questions</w:t>
@@ -2188,13 +2204,6 @@
         <w:r>
           <w:rPr>
             <w:webHidden/>
-            <w:rStyle w:val="IndexLink"/>
-          </w:rPr>
-          <w:t>Research context</w:t>
-        </w:r>
-        <w:r>
-          <w:rPr>
-            <w:webHidden/>
           </w:rPr>
           <w:fldChar w:fldCharType="begin"/>
         </w:r>
@@ -2212,9 +2221,11 @@
         </w:r>
         <w:r>
           <w:rPr>
+            <w:webHidden/>
             <w:rStyle w:val="IndexLink"/>
             <w:vanish w:val="false"/>
           </w:rPr>
+          <w:t>Research context</w:t>
           <w:tab/>
           <w:t>12</w:t>
         </w:r>
@@ -2244,6 +2255,7 @@
           <w:rPr>
             <w:webHidden/>
             <w:rStyle w:val="IndexLink"/>
+            <w:vanish w:val="false"/>
             <w:lang w:val="en-NZ"/>
           </w:rPr>
           <w:t>Method</w:t>
@@ -2300,6 +2312,7 @@
           <w:rPr>
             <w:webHidden/>
             <w:rStyle w:val="IndexLink"/>
+            <w:vanish w:val="false"/>
             <w:lang w:val="en-NZ"/>
           </w:rPr>
           <w:t>Timetable</w:t>
@@ -2356,6 +2369,7 @@
           <w:rPr>
             <w:webHidden/>
             <w:rStyle w:val="IndexLink"/>
+            <w:vanish w:val="false"/>
             <w:lang w:val="en-NZ"/>
           </w:rPr>
           <w:t>Health and Safety</w:t>
@@ -2412,6 +2426,7 @@
           <w:rPr>
             <w:webHidden/>
             <w:rStyle w:val="IndexLink"/>
+            <w:vanish w:val="false"/>
             <w:lang w:val="en-NZ"/>
           </w:rPr>
           <w:t>Budget</w:t>
@@ -2467,13 +2482,6 @@
         <w:r>
           <w:rPr>
             <w:webHidden/>
-            <w:rStyle w:val="IndexLink"/>
-          </w:rPr>
-          <w:t>References</w:t>
-        </w:r>
-        <w:r>
-          <w:rPr>
-            <w:webHidden/>
           </w:rPr>
           <w:fldChar w:fldCharType="begin"/>
         </w:r>
@@ -2491,9 +2499,11 @@
         </w:r>
         <w:r>
           <w:rPr>
+            <w:webHidden/>
             <w:rStyle w:val="IndexLink"/>
             <w:vanish w:val="false"/>
           </w:rPr>
+          <w:t>References</w:t>
           <w:tab/>
           <w:t>15</w:t>
         </w:r>
@@ -2538,8 +2548,6 @@
           <w:lang w:val="en-NZ"/>
         </w:rPr>
       </w:pPr>
-      <w:bookmarkStart w:id="3" w:name="_Toc467194258"/>
-      <w:bookmarkStart w:id="4" w:name="_Toc467194258"/>
       <w:r>
         <w:rPr>
           <w:rFonts w:cs="Arial"/>
@@ -2561,8 +2569,8 @@
           <w:lang w:val="en-NZ"/>
         </w:rPr>
       </w:pPr>
-      <w:bookmarkStart w:id="5" w:name="_Toc467194258"/>
-      <w:bookmarkEnd w:id="5"/>
+      <w:bookmarkStart w:id="3" w:name="_Toc467194258"/>
+      <w:bookmarkEnd w:id="3"/>
       <w:r>
         <w:rPr>
           <w:lang w:val="en-NZ"/>
@@ -2614,7 +2622,7 @@
         </w:rPr>
         <w:t xml:space="preserve">Copy (Ctrl+C) this ticked box  </w:t>
       </w:r>
-      <w:bookmarkStart w:id="6" w:name="__DdeLink__1167_362413693"/>
+      <w:bookmarkStart w:id="4" w:name="__DdeLink__1167_362413693"/>
       <w:r>
         <w:rPr>
           <w:rFonts w:eastAsia="Wingdings" w:cs="Wingdings" w:ascii="Wingdings" w:hAnsi="Wingdings"/>
@@ -2622,7 +2630,7 @@
         </w:rPr>
         <w:t></w:t>
       </w:r>
-      <w:bookmarkEnd w:id="6"/>
+      <w:bookmarkEnd w:id="4"/>
       <w:r>
         <w:rPr>
           <w:lang w:val="en-NZ"/>
@@ -2650,7 +2658,7 @@
       <w:tblPr>
         <w:tblW w:w="9061" w:type="dxa"/>
         <w:jc w:val="left"/>
-        <w:tblInd w:w="-15" w:type="dxa"/>
+        <w:tblInd w:w="-20" w:type="dxa"/>
         <w:tblBorders>
           <w:top w:val="single" w:sz="4" w:space="0" w:color="00000A"/>
           <w:left w:val="single" w:sz="4" w:space="0" w:color="00000A"/>
@@ -2661,7 +2669,7 @@
         </w:tblBorders>
         <w:tblCellMar>
           <w:top w:w="0" w:type="dxa"/>
-          <w:left w:w="93" w:type="dxa"/>
+          <w:left w:w="88" w:type="dxa"/>
           <w:bottom w:w="0" w:type="dxa"/>
           <w:right w:w="108" w:type="dxa"/>
         </w:tblCellMar>
@@ -2686,7 +2694,7 @@
             </w:tcBorders>
             <w:shd w:color="auto" w:fill="E6E6E6" w:val="clear"/>
             <w:tcMar>
-              <w:left w:w="93" w:type="dxa"/>
+              <w:left w:w="88" w:type="dxa"/>
             </w:tcMar>
           </w:tcPr>
           <w:p>
@@ -2744,7 +2752,7 @@
             </w:tcBorders>
             <w:shd w:color="auto" w:fill="auto" w:val="clear"/>
             <w:tcMar>
-              <w:left w:w="93" w:type="dxa"/>
+              <w:left w:w="88" w:type="dxa"/>
             </w:tcMar>
           </w:tcPr>
           <w:p>
@@ -2820,7 +2828,7 @@
             </w:tcBorders>
             <w:shd w:color="auto" w:fill="E6E6E6" w:val="clear"/>
             <w:tcMar>
-              <w:left w:w="93" w:type="dxa"/>
+              <w:left w:w="88" w:type="dxa"/>
             </w:tcMar>
           </w:tcPr>
           <w:p>
@@ -2878,7 +2886,7 @@
             </w:tcBorders>
             <w:shd w:color="auto" w:fill="auto" w:val="clear"/>
             <w:tcMar>
-              <w:left w:w="93" w:type="dxa"/>
+              <w:left w:w="88" w:type="dxa"/>
             </w:tcMar>
           </w:tcPr>
           <w:p>
@@ -2966,7 +2974,7 @@
             </w:tcBorders>
             <w:shd w:color="auto" w:fill="E6E6E6" w:val="clear"/>
             <w:tcMar>
-              <w:left w:w="93" w:type="dxa"/>
+              <w:left w:w="88" w:type="dxa"/>
             </w:tcMar>
           </w:tcPr>
           <w:p>
@@ -3005,7 +3013,7 @@
             </w:tcBorders>
             <w:shd w:color="auto" w:fill="auto" w:val="clear"/>
             <w:tcMar>
-              <w:left w:w="93" w:type="dxa"/>
+              <w:left w:w="88" w:type="dxa"/>
             </w:tcMar>
           </w:tcPr>
           <w:p>
@@ -3069,7 +3077,7 @@
             </w:tcBorders>
             <w:shd w:color="auto" w:fill="E6E6E6" w:val="clear"/>
             <w:tcMar>
-              <w:left w:w="93" w:type="dxa"/>
+              <w:left w:w="88" w:type="dxa"/>
             </w:tcMar>
           </w:tcPr>
           <w:p>
@@ -3108,7 +3116,7 @@
             </w:tcBorders>
             <w:shd w:color="auto" w:fill="auto" w:val="clear"/>
             <w:tcMar>
-              <w:left w:w="93" w:type="dxa"/>
+              <w:left w:w="88" w:type="dxa"/>
             </w:tcMar>
           </w:tcPr>
           <w:p>
@@ -3365,8 +3373,8 @@
           <w:lang w:val="en-NZ"/>
         </w:rPr>
       </w:pPr>
-      <w:bookmarkStart w:id="7" w:name="_Toc467194259"/>
-      <w:bookmarkEnd w:id="7"/>
+      <w:bookmarkStart w:id="5" w:name="_Toc467194259"/>
+      <w:bookmarkEnd w:id="5"/>
       <w:r>
         <w:rPr>
           <w:lang w:val="en-NZ"/>
@@ -3411,7 +3419,7 @@
       <w:tblPr>
         <w:tblW w:w="7960" w:type="dxa"/>
         <w:jc w:val="left"/>
-        <w:tblInd w:w="1086" w:type="dxa"/>
+        <w:tblInd w:w="1081" w:type="dxa"/>
         <w:tblBorders>
           <w:top w:val="single" w:sz="4" w:space="0" w:color="00000A"/>
           <w:left w:val="single" w:sz="4" w:space="0" w:color="00000A"/>
@@ -3420,7 +3428,7 @@
         </w:tblBorders>
         <w:tblCellMar>
           <w:top w:w="0" w:type="dxa"/>
-          <w:left w:w="93" w:type="dxa"/>
+          <w:left w:w="88" w:type="dxa"/>
           <w:bottom w:w="0" w:type="dxa"/>
           <w:right w:w="108" w:type="dxa"/>
         </w:tblCellMar>
@@ -3443,7 +3451,7 @@
             </w:tcBorders>
             <w:shd w:color="auto" w:fill="E6E6E6" w:val="clear"/>
             <w:tcMar>
-              <w:left w:w="93" w:type="dxa"/>
+              <w:left w:w="88" w:type="dxa"/>
             </w:tcMar>
           </w:tcPr>
           <w:p>
@@ -3476,7 +3484,7 @@
             </w:tcBorders>
             <w:shd w:color="auto" w:fill="auto" w:val="clear"/>
             <w:tcMar>
-              <w:left w:w="93" w:type="dxa"/>
+              <w:left w:w="88" w:type="dxa"/>
             </w:tcMar>
           </w:tcPr>
           <w:p>
@@ -3493,6 +3501,7 @@
                 <w:b/>
                 <w:lang w:val="en-NZ"/>
               </w:rPr>
+              <w:t>Supervisor</w:t>
             </w:r>
           </w:p>
         </w:tc>
@@ -3512,7 +3521,7 @@
             </w:tcBorders>
             <w:shd w:color="auto" w:fill="E6E6E6" w:val="clear"/>
             <w:tcMar>
-              <w:left w:w="93" w:type="dxa"/>
+              <w:left w:w="88" w:type="dxa"/>
             </w:tcMar>
           </w:tcPr>
           <w:p>
@@ -3550,7 +3559,7 @@
             </w:tcBorders>
             <w:shd w:color="auto" w:fill="E6E6E6" w:val="clear"/>
             <w:tcMar>
-              <w:left w:w="93" w:type="dxa"/>
+              <w:left w:w="88" w:type="dxa"/>
             </w:tcMar>
           </w:tcPr>
           <w:p>
@@ -3588,7 +3597,7 @@
             </w:tcBorders>
             <w:shd w:color="auto" w:fill="E6E6E6" w:val="clear"/>
             <w:tcMar>
-              <w:left w:w="93" w:type="dxa"/>
+              <w:left w:w="88" w:type="dxa"/>
             </w:tcMar>
           </w:tcPr>
           <w:p>
@@ -3620,7 +3629,7 @@
             </w:tcBorders>
             <w:shd w:color="auto" w:fill="auto" w:val="clear"/>
             <w:tcMar>
-              <w:left w:w="93" w:type="dxa"/>
+              <w:left w:w="88" w:type="dxa"/>
             </w:tcMar>
           </w:tcPr>
           <w:p>
@@ -3634,6 +3643,7 @@
               <w:rPr>
                 <w:lang w:val="en-NZ"/>
               </w:rPr>
+              <w:t>Stuart Charters</w:t>
             </w:r>
           </w:p>
         </w:tc>
@@ -3653,16 +3663,14 @@
             </w:tcBorders>
             <w:shd w:color="auto" w:fill="E6E6E6" w:val="clear"/>
             <w:tcMar>
-              <w:left w:w="93" w:type="dxa"/>
+              <w:left w:w="88" w:type="dxa"/>
             </w:tcMar>
           </w:tcPr>
           <w:p>
             <w:pPr>
               <w:pStyle w:val="Normal"/>
               <w:jc w:val="right"/>
-              <w:rPr>
-                <w:lang w:val="en-NZ"/>
-              </w:rPr>
+              <w:rPr/>
             </w:pPr>
             <w:r>
               <w:rPr>
@@ -3685,7 +3693,7 @@
             </w:tcBorders>
             <w:shd w:color="auto" w:fill="auto" w:val="clear"/>
             <w:tcMar>
-              <w:left w:w="93" w:type="dxa"/>
+              <w:left w:w="88" w:type="dxa"/>
             </w:tcMar>
           </w:tcPr>
           <w:p>
@@ -3699,6 +3707,7 @@
               <w:rPr>
                 <w:lang w:val="en-NZ"/>
               </w:rPr>
+              <w:t>Senior Lecturer</w:t>
             </w:r>
           </w:p>
         </w:tc>
@@ -3718,7 +3727,7 @@
             </w:tcBorders>
             <w:shd w:color="auto" w:fill="E6E6E6" w:val="clear"/>
             <w:tcMar>
-              <w:left w:w="93" w:type="dxa"/>
+              <w:left w:w="88" w:type="dxa"/>
             </w:tcMar>
           </w:tcPr>
           <w:p>
@@ -3750,7 +3759,7 @@
             </w:tcBorders>
             <w:shd w:color="auto" w:fill="auto" w:val="clear"/>
             <w:tcMar>
-              <w:left w:w="93" w:type="dxa"/>
+              <w:left w:w="88" w:type="dxa"/>
             </w:tcMar>
           </w:tcPr>
           <w:p>
@@ -3764,6 +3773,7 @@
               <w:rPr>
                 <w:lang w:val="en-NZ"/>
               </w:rPr>
+              <w:t>Stuart.charters@lincoln.ac.nz</w:t>
             </w:r>
           </w:p>
         </w:tc>
@@ -3803,7 +3813,7 @@
       <w:tblPr>
         <w:tblW w:w="7960" w:type="dxa"/>
         <w:jc w:val="left"/>
-        <w:tblInd w:w="1086" w:type="dxa"/>
+        <w:tblInd w:w="1081" w:type="dxa"/>
         <w:tblBorders>
           <w:top w:val="single" w:sz="4" w:space="0" w:color="00000A"/>
           <w:left w:val="single" w:sz="4" w:space="0" w:color="00000A"/>
@@ -3812,7 +3822,7 @@
         </w:tblBorders>
         <w:tblCellMar>
           <w:top w:w="0" w:type="dxa"/>
-          <w:left w:w="93" w:type="dxa"/>
+          <w:left w:w="88" w:type="dxa"/>
           <w:bottom w:w="0" w:type="dxa"/>
           <w:right w:w="108" w:type="dxa"/>
         </w:tblCellMar>
@@ -3835,7 +3845,7 @@
             </w:tcBorders>
             <w:shd w:color="auto" w:fill="E6E6E6" w:val="clear"/>
             <w:tcMar>
-              <w:left w:w="93" w:type="dxa"/>
+              <w:left w:w="88" w:type="dxa"/>
             </w:tcMar>
           </w:tcPr>
           <w:p>
@@ -3868,7 +3878,7 @@
             </w:tcBorders>
             <w:shd w:color="auto" w:fill="auto" w:val="clear"/>
             <w:tcMar>
-              <w:left w:w="93" w:type="dxa"/>
+              <w:left w:w="88" w:type="dxa"/>
             </w:tcMar>
           </w:tcPr>
           <w:p>
@@ -3885,6 +3895,7 @@
                 <w:b/>
                 <w:lang w:val="en-NZ"/>
               </w:rPr>
+              <w:t>Co-Supervisor</w:t>
             </w:r>
           </w:p>
         </w:tc>
@@ -3904,7 +3915,7 @@
             </w:tcBorders>
             <w:shd w:color="auto" w:fill="E6E6E6" w:val="clear"/>
             <w:tcMar>
-              <w:left w:w="93" w:type="dxa"/>
+              <w:left w:w="88" w:type="dxa"/>
             </w:tcMar>
           </w:tcPr>
           <w:p>
@@ -3942,17 +3953,13 @@
             </w:tcBorders>
             <w:shd w:color="auto" w:fill="E6E6E6" w:val="clear"/>
             <w:tcMar>
-              <w:left w:w="93" w:type="dxa"/>
+              <w:left w:w="88" w:type="dxa"/>
             </w:tcMar>
           </w:tcPr>
           <w:p>
             <w:pPr>
               <w:pStyle w:val="Normal"/>
-              <w:rPr>
-                <w:sz w:val="20"/>
-                <w:szCs w:val="20"/>
-                <w:lang w:val="en-NZ"/>
-              </w:rPr>
+              <w:rPr/>
             </w:pPr>
             <w:r>
               <w:rPr>
@@ -3980,7 +3987,7 @@
             </w:tcBorders>
             <w:shd w:color="auto" w:fill="E6E6E6" w:val="clear"/>
             <w:tcMar>
-              <w:left w:w="93" w:type="dxa"/>
+              <w:left w:w="88" w:type="dxa"/>
             </w:tcMar>
           </w:tcPr>
           <w:p>
@@ -4012,7 +4019,7 @@
             </w:tcBorders>
             <w:shd w:color="auto" w:fill="auto" w:val="clear"/>
             <w:tcMar>
-              <w:left w:w="93" w:type="dxa"/>
+              <w:left w:w="88" w:type="dxa"/>
             </w:tcMar>
           </w:tcPr>
           <w:p>
@@ -4026,6 +4033,7 @@
               <w:rPr>
                 <w:lang w:val="en-NZ"/>
               </w:rPr>
+              <w:t>Walt Abell</w:t>
             </w:r>
           </w:p>
         </w:tc>
@@ -4045,7 +4053,7 @@
             </w:tcBorders>
             <w:shd w:color="auto" w:fill="E6E6E6" w:val="clear"/>
             <w:tcMar>
-              <w:left w:w="93" w:type="dxa"/>
+              <w:left w:w="88" w:type="dxa"/>
             </w:tcMar>
           </w:tcPr>
           <w:p>
@@ -4077,7 +4085,7 @@
             </w:tcBorders>
             <w:shd w:color="auto" w:fill="auto" w:val="clear"/>
             <w:tcMar>
-              <w:left w:w="93" w:type="dxa"/>
+              <w:left w:w="88" w:type="dxa"/>
             </w:tcMar>
           </w:tcPr>
           <w:p>
@@ -4091,6 +4099,7 @@
               <w:rPr>
                 <w:lang w:val="en-NZ"/>
               </w:rPr>
+              <w:t>Senior Lecturer</w:t>
             </w:r>
           </w:p>
         </w:tc>
@@ -4110,7 +4119,7 @@
             </w:tcBorders>
             <w:shd w:color="auto" w:fill="E6E6E6" w:val="clear"/>
             <w:tcMar>
-              <w:left w:w="93" w:type="dxa"/>
+              <w:left w:w="88" w:type="dxa"/>
             </w:tcMar>
           </w:tcPr>
           <w:p>
@@ -4142,7 +4151,7 @@
             </w:tcBorders>
             <w:shd w:color="auto" w:fill="auto" w:val="clear"/>
             <w:tcMar>
-              <w:left w:w="93" w:type="dxa"/>
+              <w:left w:w="88" w:type="dxa"/>
             </w:tcMar>
           </w:tcPr>
           <w:p>
@@ -4156,6 +4165,7 @@
               <w:rPr>
                 <w:lang w:val="en-NZ"/>
               </w:rPr>
+              <w:t>Walter.abell@lincoln.ac.nz</w:t>
             </w:r>
           </w:p>
         </w:tc>
@@ -4175,7 +4185,7 @@
             </w:tcBorders>
             <w:shd w:color="auto" w:fill="E6E6E6" w:val="clear"/>
             <w:tcMar>
-              <w:left w:w="93" w:type="dxa"/>
+              <w:left w:w="88" w:type="dxa"/>
             </w:tcMar>
           </w:tcPr>
           <w:p>
@@ -4207,7 +4217,7 @@
             </w:tcBorders>
             <w:shd w:color="auto" w:fill="auto" w:val="clear"/>
             <w:tcMar>
-              <w:left w:w="93" w:type="dxa"/>
+              <w:left w:w="88" w:type="dxa"/>
             </w:tcMar>
           </w:tcPr>
           <w:p>
@@ -4240,7 +4250,7 @@
             </w:tcBorders>
             <w:shd w:color="auto" w:fill="D9D9D9" w:val="clear"/>
             <w:tcMar>
-              <w:left w:w="93" w:type="dxa"/>
+              <w:left w:w="88" w:type="dxa"/>
             </w:tcMar>
           </w:tcPr>
           <w:p>
@@ -4275,7 +4285,7 @@
             </w:tcBorders>
             <w:shd w:color="auto" w:fill="D9D9D9" w:val="clear"/>
             <w:tcMar>
-              <w:left w:w="93" w:type="dxa"/>
+              <w:left w:w="88" w:type="dxa"/>
             </w:tcMar>
           </w:tcPr>
           <w:p>
@@ -4310,7 +4320,7 @@
             </w:tcBorders>
             <w:shd w:color="auto" w:fill="E6E6E6" w:val="clear"/>
             <w:tcMar>
-              <w:left w:w="93" w:type="dxa"/>
+              <w:left w:w="88" w:type="dxa"/>
             </w:tcMar>
           </w:tcPr>
           <w:p>
@@ -4343,7 +4353,7 @@
             </w:tcBorders>
             <w:shd w:color="auto" w:fill="auto" w:val="clear"/>
             <w:tcMar>
-              <w:left w:w="93" w:type="dxa"/>
+              <w:left w:w="88" w:type="dxa"/>
             </w:tcMar>
           </w:tcPr>
           <w:p>
@@ -4379,7 +4389,7 @@
             </w:tcBorders>
             <w:shd w:color="auto" w:fill="E6E6E6" w:val="clear"/>
             <w:tcMar>
-              <w:left w:w="93" w:type="dxa"/>
+              <w:left w:w="88" w:type="dxa"/>
             </w:tcMar>
           </w:tcPr>
           <w:p>
@@ -4417,17 +4427,13 @@
             </w:tcBorders>
             <w:shd w:color="auto" w:fill="E6E6E6" w:val="clear"/>
             <w:tcMar>
-              <w:left w:w="93" w:type="dxa"/>
+              <w:left w:w="88" w:type="dxa"/>
             </w:tcMar>
           </w:tcPr>
           <w:p>
             <w:pPr>
               <w:pStyle w:val="Normal"/>
-              <w:rPr>
-                <w:sz w:val="20"/>
-                <w:szCs w:val="20"/>
-                <w:lang w:val="en-NZ"/>
-              </w:rPr>
+              <w:rPr/>
             </w:pPr>
             <w:r>
               <w:rPr>
@@ -4455,7 +4461,7 @@
             </w:tcBorders>
             <w:shd w:color="auto" w:fill="E6E6E6" w:val="clear"/>
             <w:tcMar>
-              <w:left w:w="93" w:type="dxa"/>
+              <w:left w:w="88" w:type="dxa"/>
             </w:tcMar>
           </w:tcPr>
           <w:p>
@@ -4487,7 +4493,7 @@
             </w:tcBorders>
             <w:shd w:color="auto" w:fill="auto" w:val="clear"/>
             <w:tcMar>
-              <w:left w:w="93" w:type="dxa"/>
+              <w:left w:w="88" w:type="dxa"/>
             </w:tcMar>
           </w:tcPr>
           <w:p>
@@ -4520,7 +4526,7 @@
             </w:tcBorders>
             <w:shd w:color="auto" w:fill="E6E6E6" w:val="clear"/>
             <w:tcMar>
-              <w:left w:w="93" w:type="dxa"/>
+              <w:left w:w="88" w:type="dxa"/>
             </w:tcMar>
           </w:tcPr>
           <w:p>
@@ -4552,7 +4558,7 @@
             </w:tcBorders>
             <w:shd w:color="auto" w:fill="auto" w:val="clear"/>
             <w:tcMar>
-              <w:left w:w="93" w:type="dxa"/>
+              <w:left w:w="88" w:type="dxa"/>
             </w:tcMar>
           </w:tcPr>
           <w:p>
@@ -4585,7 +4591,7 @@
             </w:tcBorders>
             <w:shd w:color="auto" w:fill="E6E6E6" w:val="clear"/>
             <w:tcMar>
-              <w:left w:w="93" w:type="dxa"/>
+              <w:left w:w="88" w:type="dxa"/>
             </w:tcMar>
           </w:tcPr>
           <w:p>
@@ -4617,7 +4623,7 @@
             </w:tcBorders>
             <w:shd w:color="auto" w:fill="auto" w:val="clear"/>
             <w:tcMar>
-              <w:left w:w="93" w:type="dxa"/>
+              <w:left w:w="88" w:type="dxa"/>
             </w:tcMar>
           </w:tcPr>
           <w:p>
@@ -4650,7 +4656,7 @@
             </w:tcBorders>
             <w:shd w:color="auto" w:fill="E6E6E6" w:val="clear"/>
             <w:tcMar>
-              <w:left w:w="93" w:type="dxa"/>
+              <w:left w:w="88" w:type="dxa"/>
             </w:tcMar>
           </w:tcPr>
           <w:p>
@@ -4682,7 +4688,7 @@
             </w:tcBorders>
             <w:shd w:color="auto" w:fill="auto" w:val="clear"/>
             <w:tcMar>
-              <w:left w:w="93" w:type="dxa"/>
+              <w:left w:w="88" w:type="dxa"/>
             </w:tcMar>
           </w:tcPr>
           <w:p>
@@ -4715,7 +4721,7 @@
             </w:tcBorders>
             <w:shd w:color="auto" w:fill="D9D9D9" w:val="clear"/>
             <w:tcMar>
-              <w:left w:w="93" w:type="dxa"/>
+              <w:left w:w="88" w:type="dxa"/>
             </w:tcMar>
           </w:tcPr>
           <w:p>
@@ -4750,7 +4756,7 @@
             </w:tcBorders>
             <w:shd w:color="auto" w:fill="D9D9D9" w:val="clear"/>
             <w:tcMar>
-              <w:left w:w="93" w:type="dxa"/>
+              <w:left w:w="88" w:type="dxa"/>
             </w:tcMar>
           </w:tcPr>
           <w:p>
@@ -4785,7 +4791,7 @@
             </w:tcBorders>
             <w:shd w:color="auto" w:fill="E6E6E6" w:val="clear"/>
             <w:tcMar>
-              <w:left w:w="93" w:type="dxa"/>
+              <w:left w:w="88" w:type="dxa"/>
             </w:tcMar>
           </w:tcPr>
           <w:p>
@@ -4818,7 +4824,7 @@
             </w:tcBorders>
             <w:shd w:color="auto" w:fill="auto" w:val="clear"/>
             <w:tcMar>
-              <w:left w:w="93" w:type="dxa"/>
+              <w:left w:w="88" w:type="dxa"/>
             </w:tcMar>
           </w:tcPr>
           <w:p>
@@ -4854,7 +4860,7 @@
             </w:tcBorders>
             <w:shd w:color="auto" w:fill="E6E6E6" w:val="clear"/>
             <w:tcMar>
-              <w:left w:w="93" w:type="dxa"/>
+              <w:left w:w="88" w:type="dxa"/>
             </w:tcMar>
           </w:tcPr>
           <w:p>
@@ -4892,17 +4898,13 @@
             </w:tcBorders>
             <w:shd w:color="auto" w:fill="E6E6E6" w:val="clear"/>
             <w:tcMar>
-              <w:left w:w="93" w:type="dxa"/>
+              <w:left w:w="88" w:type="dxa"/>
             </w:tcMar>
           </w:tcPr>
           <w:p>
             <w:pPr>
               <w:pStyle w:val="Normal"/>
-              <w:rPr>
-                <w:sz w:val="20"/>
-                <w:szCs w:val="20"/>
-                <w:lang w:val="en-NZ"/>
-              </w:rPr>
+              <w:rPr/>
             </w:pPr>
             <w:r>
               <w:rPr>
@@ -4930,7 +4932,7 @@
             </w:tcBorders>
             <w:shd w:color="auto" w:fill="E6E6E6" w:val="clear"/>
             <w:tcMar>
-              <w:left w:w="93" w:type="dxa"/>
+              <w:left w:w="88" w:type="dxa"/>
             </w:tcMar>
           </w:tcPr>
           <w:p>
@@ -4962,7 +4964,7 @@
             </w:tcBorders>
             <w:shd w:color="auto" w:fill="auto" w:val="clear"/>
             <w:tcMar>
-              <w:left w:w="93" w:type="dxa"/>
+              <w:left w:w="88" w:type="dxa"/>
             </w:tcMar>
           </w:tcPr>
           <w:p>
@@ -4995,7 +4997,7 @@
             </w:tcBorders>
             <w:shd w:color="auto" w:fill="E6E6E6" w:val="clear"/>
             <w:tcMar>
-              <w:left w:w="93" w:type="dxa"/>
+              <w:left w:w="88" w:type="dxa"/>
             </w:tcMar>
           </w:tcPr>
           <w:p>
@@ -5027,7 +5029,7 @@
             </w:tcBorders>
             <w:shd w:color="auto" w:fill="auto" w:val="clear"/>
             <w:tcMar>
-              <w:left w:w="93" w:type="dxa"/>
+              <w:left w:w="88" w:type="dxa"/>
             </w:tcMar>
           </w:tcPr>
           <w:p>
@@ -5060,7 +5062,7 @@
             </w:tcBorders>
             <w:shd w:color="auto" w:fill="E6E6E6" w:val="clear"/>
             <w:tcMar>
-              <w:left w:w="93" w:type="dxa"/>
+              <w:left w:w="88" w:type="dxa"/>
             </w:tcMar>
           </w:tcPr>
           <w:p>
@@ -5092,7 +5094,7 @@
             </w:tcBorders>
             <w:shd w:color="auto" w:fill="auto" w:val="clear"/>
             <w:tcMar>
-              <w:left w:w="93" w:type="dxa"/>
+              <w:left w:w="88" w:type="dxa"/>
             </w:tcMar>
           </w:tcPr>
           <w:p>
@@ -5125,7 +5127,7 @@
             </w:tcBorders>
             <w:shd w:color="auto" w:fill="E6E6E6" w:val="clear"/>
             <w:tcMar>
-              <w:left w:w="93" w:type="dxa"/>
+              <w:left w:w="88" w:type="dxa"/>
             </w:tcMar>
           </w:tcPr>
           <w:p>
@@ -5157,7 +5159,7 @@
             </w:tcBorders>
             <w:shd w:color="auto" w:fill="auto" w:val="clear"/>
             <w:tcMar>
-              <w:left w:w="93" w:type="dxa"/>
+              <w:left w:w="88" w:type="dxa"/>
             </w:tcMar>
           </w:tcPr>
           <w:p>
@@ -5199,8 +5201,8 @@
           <w:lang w:val="en-NZ"/>
         </w:rPr>
       </w:pPr>
-      <w:bookmarkStart w:id="8" w:name="_Toc467194260"/>
-      <w:bookmarkEnd w:id="8"/>
+      <w:bookmarkStart w:id="6" w:name="_Toc467194260"/>
+      <w:bookmarkEnd w:id="6"/>
       <w:r>
         <w:rPr>
           <w:lang w:val="en-NZ"/>
@@ -5256,7 +5258,7 @@
       <w:tblPr>
         <w:tblW w:w="9061" w:type="dxa"/>
         <w:jc w:val="left"/>
-        <w:tblInd w:w="-15" w:type="dxa"/>
+        <w:tblInd w:w="-20" w:type="dxa"/>
         <w:tblBorders>
           <w:top w:val="single" w:sz="4" w:space="0" w:color="00000A"/>
           <w:left w:val="single" w:sz="4" w:space="0" w:color="00000A"/>
@@ -5267,7 +5269,7 @@
         </w:tblBorders>
         <w:tblCellMar>
           <w:top w:w="0" w:type="dxa"/>
-          <w:left w:w="93" w:type="dxa"/>
+          <w:left w:w="88" w:type="dxa"/>
           <w:bottom w:w="0" w:type="dxa"/>
           <w:right w:w="108" w:type="dxa"/>
         </w:tblCellMar>
@@ -5292,7 +5294,7 @@
             </w:tcBorders>
             <w:shd w:color="auto" w:fill="E6E6E6" w:val="clear"/>
             <w:tcMar>
-              <w:left w:w="93" w:type="dxa"/>
+              <w:left w:w="88" w:type="dxa"/>
             </w:tcMar>
           </w:tcPr>
           <w:p>
@@ -5328,7 +5330,7 @@
             </w:tcBorders>
             <w:shd w:color="auto" w:fill="auto" w:val="clear"/>
             <w:tcMar>
-              <w:left w:w="93" w:type="dxa"/>
+              <w:left w:w="88" w:type="dxa"/>
             </w:tcMar>
           </w:tcPr>
           <w:p>
@@ -5376,7 +5378,7 @@
             </w:tcBorders>
             <w:shd w:color="auto" w:fill="E6E6E6" w:val="clear"/>
             <w:tcMar>
-              <w:left w:w="93" w:type="dxa"/>
+              <w:left w:w="88" w:type="dxa"/>
             </w:tcMar>
           </w:tcPr>
           <w:p>
@@ -5412,7 +5414,7 @@
             </w:tcBorders>
             <w:shd w:color="auto" w:fill="auto" w:val="clear"/>
             <w:tcMar>
-              <w:left w:w="93" w:type="dxa"/>
+              <w:left w:w="88" w:type="dxa"/>
             </w:tcMar>
           </w:tcPr>
           <w:p>
@@ -5515,7 +5517,7 @@
             </w:tcBorders>
             <w:shd w:color="auto" w:fill="E6E6E6" w:val="clear"/>
             <w:tcMar>
-              <w:left w:w="93" w:type="dxa"/>
+              <w:left w:w="88" w:type="dxa"/>
             </w:tcMar>
           </w:tcPr>
           <w:p>
@@ -5567,7 +5569,7 @@
             </w:tcBorders>
             <w:shd w:color="auto" w:fill="auto" w:val="clear"/>
             <w:tcMar>
-              <w:left w:w="93" w:type="dxa"/>
+              <w:left w:w="88" w:type="dxa"/>
             </w:tcMar>
           </w:tcPr>
           <w:p>
@@ -5687,7 +5689,7 @@
             </w:tcBorders>
             <w:shd w:color="auto" w:fill="auto" w:val="clear"/>
             <w:tcMar>
-              <w:left w:w="93" w:type="dxa"/>
+              <w:left w:w="88" w:type="dxa"/>
             </w:tcMar>
           </w:tcPr>
           <w:p>
@@ -5816,8 +5818,8 @@
           <w:lang w:val="en-NZ"/>
         </w:rPr>
       </w:pPr>
-      <w:bookmarkStart w:id="9" w:name="_Toc467194261"/>
-      <w:bookmarkEnd w:id="9"/>
+      <w:bookmarkStart w:id="7" w:name="_Toc467194261"/>
+      <w:bookmarkEnd w:id="7"/>
       <w:r>
         <w:rPr>
           <w:lang w:val="en-NZ"/>
@@ -5855,7 +5857,7 @@
       <w:tblPr>
         <w:tblW w:w="9061" w:type="dxa"/>
         <w:jc w:val="left"/>
-        <w:tblInd w:w="-15" w:type="dxa"/>
+        <w:tblInd w:w="-20" w:type="dxa"/>
         <w:tblBorders>
           <w:top w:val="single" w:sz="4" w:space="0" w:color="00000A"/>
           <w:left w:val="single" w:sz="4" w:space="0" w:color="00000A"/>
@@ -5866,7 +5868,7 @@
         </w:tblBorders>
         <w:tblCellMar>
           <w:top w:w="0" w:type="dxa"/>
-          <w:left w:w="93" w:type="dxa"/>
+          <w:left w:w="88" w:type="dxa"/>
           <w:bottom w:w="0" w:type="dxa"/>
           <w:right w:w="108" w:type="dxa"/>
         </w:tblCellMar>
@@ -5892,7 +5894,7 @@
             </w:tcBorders>
             <w:shd w:color="auto" w:fill="auto" w:val="clear"/>
             <w:tcMar>
-              <w:left w:w="93" w:type="dxa"/>
+              <w:left w:w="88" w:type="dxa"/>
             </w:tcMar>
           </w:tcPr>
           <w:p>
@@ -6026,7 +6028,7 @@
             </w:tcBorders>
             <w:shd w:color="auto" w:fill="D9D9D9" w:val="clear"/>
             <w:tcMar>
-              <w:left w:w="93" w:type="dxa"/>
+              <w:left w:w="88" w:type="dxa"/>
             </w:tcMar>
             <w:vAlign w:val="bottom"/>
           </w:tcPr>
@@ -6071,7 +6073,7 @@
             </w:tcBorders>
             <w:shd w:color="auto" w:fill="auto" w:val="clear"/>
             <w:tcMar>
-              <w:left w:w="93" w:type="dxa"/>
+              <w:left w:w="88" w:type="dxa"/>
             </w:tcMar>
           </w:tcPr>
           <w:p>
@@ -6205,7 +6207,7 @@
             </w:tcBorders>
             <w:shd w:color="auto" w:fill="D9D9D9" w:val="clear"/>
             <w:tcMar>
-              <w:left w:w="93" w:type="dxa"/>
+              <w:left w:w="88" w:type="dxa"/>
             </w:tcMar>
           </w:tcPr>
           <w:p>
@@ -6249,7 +6251,7 @@
             </w:tcBorders>
             <w:shd w:color="auto" w:fill="auto" w:val="clear"/>
             <w:tcMar>
-              <w:left w:w="93" w:type="dxa"/>
+              <w:left w:w="88" w:type="dxa"/>
             </w:tcMar>
           </w:tcPr>
           <w:p>
@@ -6383,7 +6385,7 @@
             </w:tcBorders>
             <w:shd w:color="auto" w:fill="D9D9D9" w:val="clear"/>
             <w:tcMar>
-              <w:left w:w="93" w:type="dxa"/>
+              <w:left w:w="88" w:type="dxa"/>
             </w:tcMar>
           </w:tcPr>
           <w:p>
@@ -6441,7 +6443,7 @@
       <w:tblPr>
         <w:tblW w:w="9061" w:type="dxa"/>
         <w:jc w:val="left"/>
-        <w:tblInd w:w="-15" w:type="dxa"/>
+        <w:tblInd w:w="-20" w:type="dxa"/>
         <w:tblBorders>
           <w:top w:val="single" w:sz="4" w:space="0" w:color="00000A"/>
           <w:left w:val="single" w:sz="4" w:space="0" w:color="00000A"/>
@@ -6452,7 +6454,7 @@
         </w:tblBorders>
         <w:tblCellMar>
           <w:top w:w="0" w:type="dxa"/>
-          <w:left w:w="93" w:type="dxa"/>
+          <w:left w:w="88" w:type="dxa"/>
           <w:bottom w:w="0" w:type="dxa"/>
           <w:right w:w="108" w:type="dxa"/>
         </w:tblCellMar>
@@ -6478,7 +6480,7 @@
             </w:tcBorders>
             <w:shd w:color="auto" w:fill="D9D9D9" w:val="clear"/>
             <w:tcMar>
-              <w:left w:w="93" w:type="dxa"/>
+              <w:left w:w="88" w:type="dxa"/>
             </w:tcMar>
           </w:tcPr>
           <w:p>
@@ -6522,7 +6524,7 @@
             </w:tcBorders>
             <w:shd w:color="auto" w:fill="auto" w:val="clear"/>
             <w:tcMar>
-              <w:left w:w="93" w:type="dxa"/>
+              <w:left w:w="88" w:type="dxa"/>
             </w:tcMar>
           </w:tcPr>
           <w:p>
@@ -6656,7 +6658,7 @@
             </w:tcBorders>
             <w:shd w:color="auto" w:fill="D9D9D9" w:val="clear"/>
             <w:tcMar>
-              <w:left w:w="93" w:type="dxa"/>
+              <w:left w:w="88" w:type="dxa"/>
             </w:tcMar>
           </w:tcPr>
           <w:p>
@@ -6714,7 +6716,7 @@
       <w:tblPr>
         <w:tblW w:w="9061" w:type="dxa"/>
         <w:jc w:val="left"/>
-        <w:tblInd w:w="-15" w:type="dxa"/>
+        <w:tblInd w:w="-20" w:type="dxa"/>
         <w:tblBorders>
           <w:top w:val="single" w:sz="4" w:space="0" w:color="00000A"/>
           <w:left w:val="single" w:sz="4" w:space="0" w:color="00000A"/>
@@ -6725,7 +6727,7 @@
         </w:tblBorders>
         <w:tblCellMar>
           <w:top w:w="0" w:type="dxa"/>
-          <w:left w:w="93" w:type="dxa"/>
+          <w:left w:w="88" w:type="dxa"/>
           <w:bottom w:w="0" w:type="dxa"/>
           <w:right w:w="108" w:type="dxa"/>
         </w:tblCellMar>
@@ -6751,7 +6753,7 @@
             </w:tcBorders>
             <w:shd w:color="auto" w:fill="D9D9D9" w:val="clear"/>
             <w:tcMar>
-              <w:left w:w="93" w:type="dxa"/>
+              <w:left w:w="88" w:type="dxa"/>
             </w:tcMar>
           </w:tcPr>
           <w:p>
@@ -6795,7 +6797,7 @@
             </w:tcBorders>
             <w:shd w:color="auto" w:fill="auto" w:val="clear"/>
             <w:tcMar>
-              <w:left w:w="93" w:type="dxa"/>
+              <w:left w:w="88" w:type="dxa"/>
             </w:tcMar>
           </w:tcPr>
           <w:p>
@@ -6929,7 +6931,7 @@
             </w:tcBorders>
             <w:shd w:color="auto" w:fill="D9D9D9" w:val="clear"/>
             <w:tcMar>
-              <w:left w:w="93" w:type="dxa"/>
+              <w:left w:w="88" w:type="dxa"/>
             </w:tcMar>
           </w:tcPr>
           <w:p>
@@ -6965,8 +6967,8 @@
       <w:r>
         <w:br w:type="page"/>
       </w:r>
-      <w:bookmarkStart w:id="10" w:name="_Toc467194262"/>
-      <w:bookmarkEnd w:id="10"/>
+      <w:bookmarkStart w:id="8" w:name="_Toc467194262"/>
+      <w:bookmarkEnd w:id="8"/>
       <w:r>
         <w:rPr/>
         <w:t>Web routers: An explorative performance review</w:t>
@@ -6990,10 +6992,10 @@
         <w:pStyle w:val="Heading1"/>
         <w:rPr/>
       </w:pPr>
-      <w:bookmarkStart w:id="11" w:name="_Toc467194263"/>
-      <w:bookmarkStart w:id="12" w:name="_Toc236199172"/>
-      <w:bookmarkEnd w:id="12"/>
-      <w:bookmarkEnd w:id="11"/>
+      <w:bookmarkStart w:id="9" w:name="_Toc467194263"/>
+      <w:bookmarkStart w:id="10" w:name="_Toc236199172"/>
+      <w:bookmarkEnd w:id="9"/>
+      <w:bookmarkEnd w:id="10"/>
       <w:r>
         <w:rPr>
           <w:lang w:val="en-NZ"/>
@@ -7010,7 +7012,19 @@
         <w:rPr>
           <w:lang w:val="en-NZ"/>
         </w:rPr>
-        <w:t>The focus of research in recent times has been in the client side of web development, as defined by the Hyper Text Transfer Protocol (HTTP) specification. The main body of research has been to produce better ways to present information, and with the interaction to the user.</w:t>
+        <w:t xml:space="preserve">The focus of research in recent times has been </w:t>
+      </w:r>
+      <w:r>
+        <w:rPr>
+          <w:lang w:val="en-NZ"/>
+        </w:rPr>
+        <w:t>o</w:t>
+      </w:r>
+      <w:r>
+        <w:rPr>
+          <w:lang w:val="en-NZ"/>
+        </w:rPr>
+        <w:t>n the client side of web development, as defined by the Hyper Text Transfer Protocol (HTTP) specification. The main body of research has been to produce better ways to present information, and with the interaction to the user.</w:t>
       </w:r>
     </w:p>
     <w:p>
@@ -7052,7 +7066,15 @@
       </w:pPr>
       <w:r>
         <w:rPr/>
-        <w:t>Web routers are the core technology that allow for execution of code in response to requests by a HTTP client. A web router does not interact with the user directly, instead it is configured by descriptions (routes) of websites as to how to hook it into the web service. Software developers implement a web service to produce dynamic content for a website. Dynamic content and static content utilize a web server router to locate the resource handling mechanism to execute and produce a response to the HTTP request.</w:t>
+        <w:t xml:space="preserve">Web routers are the core technology that allow for execution of code in response to requests by a HTTP client. A web router does not interact with the user directly, instead it is configured by descriptions (routes) of websites </w:t>
+      </w:r>
+      <w:r>
+        <w:rPr/>
+        <w:t>which</w:t>
+      </w:r>
+      <w:r>
+        <w:rPr/>
+        <w:t xml:space="preserve"> hook it into the web service. Software developers implement a web service to produce dynamic content for a website. Dynamic content and static content utilize a web server router to locate the resource handling mechanism to execute and produce a response to the HTTP request.</w:t>
       </w:r>
     </w:p>
     <w:p>
@@ -7070,8 +7092,8 @@
         <w:pStyle w:val="Heading1"/>
         <w:rPr/>
       </w:pPr>
-      <w:bookmarkStart w:id="13" w:name="_Toc467194264"/>
-      <w:bookmarkEnd w:id="13"/>
+      <w:bookmarkStart w:id="11" w:name="_Toc467194264"/>
+      <w:bookmarkEnd w:id="11"/>
       <w:r>
         <w:rPr>
           <w:lang w:val="en-NZ"/>
@@ -7215,7 +7237,19 @@
         <w:rPr>
           <w:lang w:val="en-NZ"/>
         </w:rPr>
-        <w:t>During the early days, many different web browsers and servers were created. Majority of these have since long died off but the legacy that is the definition of each has not. As defined by the World Wide Web Consortium (W3C)</w:t>
+        <w:t xml:space="preserve">During the early days, many different web browsers and servers were created, </w:t>
+      </w:r>
+      <w:r>
+        <w:rPr>
+          <w:lang w:val="en-NZ"/>
+        </w:rPr>
+        <w:t>the majority</w:t>
+      </w:r>
+      <w:r>
+        <w:rPr>
+          <w:lang w:val="en-NZ"/>
+        </w:rPr>
+        <w:t xml:space="preserve"> of these have since long died off but the legacy that is the definition of each has not. As defined by the World Wide Web Consortium (W3C)</w:t>
       </w:r>
       <w:sdt>
         <w:sdtPr>
@@ -7347,31 +7381,7 @@
         <w:rPr>
           <w:lang w:val="en-NZ"/>
         </w:rPr>
-        <w:t xml:space="preserve"> was created to allow for external program to be executed as part </w:t>
-      </w:r>
-      <w:r>
-        <w:rPr>
-          <w:lang w:val="en-NZ"/>
-        </w:rPr>
-        <w:t>of</w:t>
-      </w:r>
-      <w:r>
-        <w:rPr>
-          <w:lang w:val="en-NZ"/>
-        </w:rPr>
-        <w:t xml:space="preserve"> the web page processing by a server. From this point on existing programming languages gained </w:t>
-      </w:r>
-      <w:r>
-        <w:rPr>
-          <w:lang w:val="en-NZ"/>
-        </w:rPr>
-        <w:t xml:space="preserve">new </w:t>
-      </w:r>
-      <w:r>
-        <w:rPr>
-          <w:lang w:val="en-NZ"/>
-        </w:rPr>
-        <w:t>uses that was not seen before, which helped to introduce other new programming languages. An example of a new programming language spawned by this would-be PHP</w:t>
+        <w:t xml:space="preserve"> was created to allow for external program to be executed as part of the web page processing by a server. From this point on existing programming languages gained new uses that was not seen before, which helped to introduce other new programming languages. An example of a new programming language spawned by this would-be PHP</w:t>
       </w:r>
       <w:r>
         <w:rPr>
@@ -7411,13 +7421,23 @@
     <w:p>
       <w:pPr>
         <w:pStyle w:val="TextBody"/>
-        <w:rPr>
-          <w:lang w:val="en-NZ"/>
-        </w:rPr>
-      </w:pPr>
-      <w:r>
         <w:rPr/>
-        <w:t>Web servers and web (server side) APIs alike are a field of research that continues to introduce new areas of study for research in both a formal and an informal capacity. Combined they share a very similar technology set, with only slightly different purposes and entry points. Of which the web router that resides on a server from which all fundamental mental models originate is conceived.</w:t>
+      </w:pPr>
+      <w:r>
+        <w:rPr/>
+        <w:t xml:space="preserve">Web servers and web (server side) APIs alike are a field of research that continues to introduce new areas of study for research in both a formal and an informal capacity. Combined they share a very similar technology set, with only slightly different purposes and entry points. </w:t>
+      </w:r>
+      <w:r>
+        <w:rPr/>
+        <w:t>T</w:t>
+      </w:r>
+      <w:r>
+        <w:rPr/>
+        <w:t xml:space="preserve">he web router resides on a server </w:t>
+      </w:r>
+      <w:r>
+        <w:rPr/>
+        <w:t>and is required component for the operation of both web servers and web APIs.</w:t>
       </w:r>
     </w:p>
     <w:p>
@@ -7487,7 +7507,7 @@
         <w:pStyle w:val="Caption1"/>
         <w:rPr/>
       </w:pPr>
-      <w:bookmarkStart w:id="14" w:name="_Ref467193850"/>
+      <w:bookmarkStart w:id="12" w:name="_Ref467193850"/>
       <w:r>
         <w:rPr>
           <w:b w:val="false"/>
@@ -7524,7 +7544,7 @@
         </w:rPr>
         <w:t xml:space="preserve"> General HTTP request + response processing </w:t>
       </w:r>
-      <w:bookmarkEnd w:id="14"/>
+      <w:bookmarkEnd w:id="12"/>
       <w:r>
         <w:rPr>
           <w:b w:val="false"/>
@@ -7571,19 +7591,7 @@
       </w:pPr>
       <w:r>
         <w:rPr/>
-        <w:t xml:space="preserve">The tendency of web developers is to focus upon coding within the requests and manipulating of the response for the client side. For the server side the focus is upon handling the routes for a given purpose. When it comes to implementation of the libraries, frameworks and end user code there is little consideration by those who use a specific implementation and along with it, its performance.  This can cause problems such as the time it takes to handle a request from getting it to responding to it back the client. These existing algorithms </w:t>
-      </w:r>
-      <w:r>
-        <w:rPr/>
-        <w:t>(e.g. linked list, B-Tree)</w:t>
-      </w:r>
-      <w:r>
-        <w:rPr/>
-        <w:t xml:space="preserve"> and data structures were created for the usage within a database engine. In the context of a database they have been optimized and analysed for best performance. For a web server, these algorithms and data structures may have improved performance once they have been analysed with optimizations for th</w:t>
-      </w:r>
-      <w:r>
-        <w:rPr/>
-        <w:t>is particular use case.</w:t>
+        <w:t>The tendency of web developers is to focus upon coding within the requests and manipulating of the response for the client side. For the server side the focus is upon handling the routes for a given purpose. When it comes to implementation of the libraries, frameworks and end user code there is little consideration by those who use a specific implementation and along with it, its performance.  This can cause problems such as the time it takes to handle a request from getting it to responding to it back the client. These existing algorithms (e.g. linked list, B-Tree) and data structures were created for the usage within a database engine. In the context of a database they have been optimized and analysed for best performance. For a web server, these algorithms and data structures may have improved performance once they have been analysed with optimizations for this particular use case.</w:t>
       </w:r>
     </w:p>
     <w:p>
@@ -7603,8 +7611,8 @@
         <w:pStyle w:val="Heading2"/>
         <w:rPr/>
       </w:pPr>
-      <w:bookmarkStart w:id="15" w:name="_Toc467194265"/>
-      <w:bookmarkEnd w:id="15"/>
+      <w:bookmarkStart w:id="13" w:name="_Toc467194265"/>
+      <w:bookmarkEnd w:id="13"/>
       <w:r>
         <w:rPr/>
         <w:t>The request-response cycle</w:t>
@@ -7996,8 +8004,8 @@
         <w:pStyle w:val="Heading2"/>
         <w:rPr/>
       </w:pPr>
-      <w:bookmarkStart w:id="16" w:name="_Toc467194266"/>
-      <w:bookmarkEnd w:id="16"/>
+      <w:bookmarkStart w:id="14" w:name="_Toc467194266"/>
+      <w:bookmarkEnd w:id="14"/>
       <w:r>
         <w:rPr/>
         <w:t>Current routing approaches</w:t>
@@ -8086,8 +8094,8 @@
         </w:rPr>
         <w:t>Some servers support a feature known as rewriting. Rewriting is the process by which requests are modified into being another; however only internally. After a ‘rewrite’ of a request takes place it must be evaluated out as if it was a new request. Most web routers do not implement this feature because of its complex nature. The rules by which</w:t>
       </w:r>
-      <w:bookmarkStart w:id="17" w:name="_GoBack"/>
-      <w:bookmarkEnd w:id="17"/>
+      <w:bookmarkStart w:id="15" w:name="_GoBack"/>
+      <w:bookmarkEnd w:id="15"/>
       <w:r>
         <w:rPr>
           <w:lang w:val="en-NZ"/>
@@ -8160,8 +8168,8 @@
         <w:pStyle w:val="Heading1"/>
         <w:rPr/>
       </w:pPr>
-      <w:bookmarkStart w:id="18" w:name="_Toc467194267"/>
-      <w:bookmarkEnd w:id="18"/>
+      <w:bookmarkStart w:id="16" w:name="_Toc467194267"/>
+      <w:bookmarkEnd w:id="16"/>
       <w:r>
         <w:rPr>
           <w:lang w:val="en-NZ"/>
@@ -8192,8 +8200,8 @@
         <w:pStyle w:val="Heading1"/>
         <w:rPr/>
       </w:pPr>
-      <w:bookmarkStart w:id="19" w:name="_Toc467194268"/>
-      <w:bookmarkEnd w:id="19"/>
+      <w:bookmarkStart w:id="17" w:name="_Toc467194268"/>
+      <w:bookmarkEnd w:id="17"/>
       <w:r>
         <w:rPr/>
         <w:t>Research context</w:t>
@@ -8329,10 +8337,10 @@
         <w:pStyle w:val="Heading1"/>
         <w:rPr/>
       </w:pPr>
-      <w:bookmarkStart w:id="20" w:name="_Toc467194269"/>
-      <w:bookmarkStart w:id="21" w:name="_Toc236199174"/>
-      <w:bookmarkEnd w:id="21"/>
-      <w:bookmarkEnd w:id="20"/>
+      <w:bookmarkStart w:id="18" w:name="_Toc467194269"/>
+      <w:bookmarkStart w:id="19" w:name="_Toc236199174"/>
+      <w:bookmarkEnd w:id="18"/>
+      <w:bookmarkEnd w:id="19"/>
       <w:r>
         <w:rPr>
           <w:lang w:val="en-NZ"/>
@@ -8385,15 +8393,37 @@
     <w:p>
       <w:pPr>
         <w:pStyle w:val="TextBody"/>
-        <w:rPr>
-          <w:lang w:val="en-NZ"/>
-        </w:rPr>
-      </w:pPr>
-      <w:r>
-        <w:rPr>
-          <w:lang w:val="en-NZ"/>
-        </w:rPr>
-        <w:t>Each implementation is expected to run solely within a single thread. All input sets currently within memory prior to the execution and pre-start procedures having been executed. Each input set is executed in multiples of a hundred, each result is averaged for the purpose of analysing the time the input set took to execute and return a result is compared to other input set iterations results. This occurs without breaks and does not count the pre-start procedure execution of each implementation.</w:t>
+        <w:rPr/>
+      </w:pPr>
+      <w:r>
+        <w:rPr>
+          <w:lang w:val="en-NZ"/>
+        </w:rPr>
+        <w:t xml:space="preserve">Each implementation is expected to run solely within a single thread. All input sets currently within memory prior to the execution and pre-start procedures having been executed. Each input set is executed in multiples of a </w:t>
+      </w:r>
+      <w:r>
+        <w:rPr>
+          <w:lang w:val="en-NZ"/>
+        </w:rPr>
+        <w:t>ten giving: 10, 100, 1000 ext. E</w:t>
+      </w:r>
+      <w:r>
+        <w:rPr>
+          <w:lang w:val="en-NZ"/>
+        </w:rPr>
+        <w:t xml:space="preserve">ach result is </w:t>
+      </w:r>
+      <w:r>
+        <w:rPr>
+          <w:lang w:val="en-NZ"/>
+        </w:rPr>
+        <w:t>then</w:t>
+      </w:r>
+      <w:r>
+        <w:rPr>
+          <w:lang w:val="en-NZ"/>
+        </w:rPr>
+        <w:t xml:space="preserve"> averaged for the purpose of analysing the time the input set took to execute and return a result is compared to other input set iterations results. This occurs without breaks and does not count the pre-start procedure execution of each implementation.</w:t>
       </w:r>
     </w:p>
     <w:p>
@@ -8499,10 +8529,10 @@
         <w:pStyle w:val="Heading1"/>
         <w:rPr/>
       </w:pPr>
-      <w:bookmarkStart w:id="22" w:name="_Toc467194270"/>
-      <w:bookmarkStart w:id="23" w:name="Text121"/>
-      <w:bookmarkEnd w:id="23"/>
-      <w:bookmarkEnd w:id="22"/>
+      <w:bookmarkStart w:id="20" w:name="_Toc467194270"/>
+      <w:bookmarkStart w:id="21" w:name="Text121"/>
+      <w:bookmarkEnd w:id="20"/>
+      <w:bookmarkEnd w:id="21"/>
       <w:r>
         <w:rPr>
           <w:lang w:val="en-NZ"/>
@@ -8514,7 +8544,7 @@
       <w:tblPr>
         <w:tblW w:w="9354" w:type="dxa"/>
         <w:jc w:val="left"/>
-        <w:tblInd w:w="38" w:type="dxa"/>
+        <w:tblInd w:w="36" w:type="dxa"/>
         <w:tblBorders>
           <w:top w:val="single" w:sz="2" w:space="0" w:color="000001"/>
           <w:left w:val="single" w:sz="2" w:space="0" w:color="000001"/>
@@ -8523,7 +8553,7 @@
         </w:tblBorders>
         <w:tblCellMar>
           <w:top w:w="55" w:type="dxa"/>
-          <w:left w:w="33" w:type="dxa"/>
+          <w:left w:w="30" w:type="dxa"/>
           <w:bottom w:w="55" w:type="dxa"/>
           <w:right w:w="55" w:type="dxa"/>
         </w:tblCellMar>
@@ -8547,7 +8577,7 @@
             </w:tcBorders>
             <w:shd w:color="auto" w:fill="auto" w:val="clear"/>
             <w:tcMar>
-              <w:left w:w="33" w:type="dxa"/>
+              <w:left w:w="30" w:type="dxa"/>
             </w:tcMar>
           </w:tcPr>
           <w:p>
@@ -8577,7 +8607,7 @@
             </w:tcBorders>
             <w:shd w:color="auto" w:fill="auto" w:val="clear"/>
             <w:tcMar>
-              <w:left w:w="33" w:type="dxa"/>
+              <w:left w:w="30" w:type="dxa"/>
             </w:tcMar>
           </w:tcPr>
           <w:p>
@@ -8609,7 +8639,7 @@
             </w:tcBorders>
             <w:shd w:color="auto" w:fill="auto" w:val="clear"/>
             <w:tcMar>
-              <w:left w:w="33" w:type="dxa"/>
+              <w:left w:w="30" w:type="dxa"/>
             </w:tcMar>
           </w:tcPr>
           <w:p>
@@ -8642,7 +8672,7 @@
             </w:tcBorders>
             <w:shd w:color="auto" w:fill="auto" w:val="clear"/>
             <w:tcMar>
-              <w:left w:w="33" w:type="dxa"/>
+              <w:left w:w="30" w:type="dxa"/>
             </w:tcMar>
           </w:tcPr>
           <w:p>
@@ -8671,7 +8701,7 @@
             </w:tcBorders>
             <w:shd w:color="auto" w:fill="auto" w:val="clear"/>
             <w:tcMar>
-              <w:left w:w="33" w:type="dxa"/>
+              <w:left w:w="30" w:type="dxa"/>
             </w:tcMar>
           </w:tcPr>
           <w:p>
@@ -8705,7 +8735,7 @@
             </w:tcBorders>
             <w:shd w:color="auto" w:fill="auto" w:val="clear"/>
             <w:tcMar>
-              <w:left w:w="33" w:type="dxa"/>
+              <w:left w:w="30" w:type="dxa"/>
             </w:tcMar>
           </w:tcPr>
           <w:p>
@@ -8734,7 +8764,7 @@
             </w:tcBorders>
             <w:shd w:color="auto" w:fill="auto" w:val="clear"/>
             <w:tcMar>
-              <w:left w:w="33" w:type="dxa"/>
+              <w:left w:w="30" w:type="dxa"/>
             </w:tcMar>
           </w:tcPr>
           <w:p>
@@ -8771,7 +8801,7 @@
             </w:tcBorders>
             <w:shd w:color="auto" w:fill="auto" w:val="clear"/>
             <w:tcMar>
-              <w:left w:w="33" w:type="dxa"/>
+              <w:left w:w="30" w:type="dxa"/>
             </w:tcMar>
           </w:tcPr>
           <w:p>
@@ -8809,7 +8839,7 @@
             </w:tcBorders>
             <w:shd w:color="auto" w:fill="auto" w:val="clear"/>
             <w:tcMar>
-              <w:left w:w="33" w:type="dxa"/>
+              <w:left w:w="30" w:type="dxa"/>
             </w:tcMar>
           </w:tcPr>
           <w:p>
@@ -8838,7 +8868,7 @@
             </w:tcBorders>
             <w:shd w:color="auto" w:fill="auto" w:val="clear"/>
             <w:tcMar>
-              <w:left w:w="33" w:type="dxa"/>
+              <w:left w:w="30" w:type="dxa"/>
             </w:tcMar>
           </w:tcPr>
           <w:p>
@@ -8867,7 +8897,7 @@
             </w:tcBorders>
             <w:shd w:color="auto" w:fill="auto" w:val="clear"/>
             <w:tcMar>
-              <w:left w:w="33" w:type="dxa"/>
+              <w:left w:w="30" w:type="dxa"/>
             </w:tcMar>
           </w:tcPr>
           <w:p>
@@ -8901,7 +8931,7 @@
             </w:tcBorders>
             <w:shd w:color="auto" w:fill="auto" w:val="clear"/>
             <w:tcMar>
-              <w:left w:w="33" w:type="dxa"/>
+              <w:left w:w="30" w:type="dxa"/>
             </w:tcMar>
           </w:tcPr>
           <w:p>
@@ -8930,7 +8960,7 @@
             </w:tcBorders>
             <w:shd w:color="auto" w:fill="auto" w:val="clear"/>
             <w:tcMar>
-              <w:left w:w="33" w:type="dxa"/>
+              <w:left w:w="30" w:type="dxa"/>
             </w:tcMar>
           </w:tcPr>
           <w:p>
@@ -8959,7 +8989,7 @@
             </w:tcBorders>
             <w:shd w:color="auto" w:fill="auto" w:val="clear"/>
             <w:tcMar>
-              <w:left w:w="33" w:type="dxa"/>
+              <w:left w:w="30" w:type="dxa"/>
             </w:tcMar>
           </w:tcPr>
           <w:p>
@@ -8993,7 +9023,7 @@
             </w:tcBorders>
             <w:shd w:color="auto" w:fill="auto" w:val="clear"/>
             <w:tcMar>
-              <w:left w:w="33" w:type="dxa"/>
+              <w:left w:w="30" w:type="dxa"/>
             </w:tcMar>
           </w:tcPr>
           <w:p>
@@ -9022,7 +9052,7 @@
             </w:tcBorders>
             <w:shd w:color="auto" w:fill="auto" w:val="clear"/>
             <w:tcMar>
-              <w:left w:w="33" w:type="dxa"/>
+              <w:left w:w="30" w:type="dxa"/>
             </w:tcMar>
           </w:tcPr>
           <w:p>
@@ -9059,7 +9089,7 @@
             </w:tcBorders>
             <w:shd w:color="auto" w:fill="auto" w:val="clear"/>
             <w:tcMar>
-              <w:left w:w="33" w:type="dxa"/>
+              <w:left w:w="30" w:type="dxa"/>
             </w:tcMar>
           </w:tcPr>
           <w:p>
@@ -9093,7 +9123,7 @@
             </w:tcBorders>
             <w:shd w:color="auto" w:fill="auto" w:val="clear"/>
             <w:tcMar>
-              <w:left w:w="33" w:type="dxa"/>
+              <w:left w:w="30" w:type="dxa"/>
             </w:tcMar>
           </w:tcPr>
           <w:p>
@@ -9122,7 +9152,7 @@
             </w:tcBorders>
             <w:shd w:color="auto" w:fill="auto" w:val="clear"/>
             <w:tcMar>
-              <w:left w:w="33" w:type="dxa"/>
+              <w:left w:w="30" w:type="dxa"/>
             </w:tcMar>
           </w:tcPr>
           <w:p>
@@ -9151,7 +9181,7 @@
             </w:tcBorders>
             <w:shd w:color="auto" w:fill="auto" w:val="clear"/>
             <w:tcMar>
-              <w:left w:w="33" w:type="dxa"/>
+              <w:left w:w="30" w:type="dxa"/>
             </w:tcMar>
           </w:tcPr>
           <w:p>
@@ -9185,7 +9215,7 @@
             </w:tcBorders>
             <w:shd w:color="auto" w:fill="auto" w:val="clear"/>
             <w:tcMar>
-              <w:left w:w="33" w:type="dxa"/>
+              <w:left w:w="30" w:type="dxa"/>
             </w:tcMar>
           </w:tcPr>
           <w:p>
@@ -9214,7 +9244,7 @@
             </w:tcBorders>
             <w:shd w:color="auto" w:fill="auto" w:val="clear"/>
             <w:tcMar>
-              <w:left w:w="33" w:type="dxa"/>
+              <w:left w:w="30" w:type="dxa"/>
             </w:tcMar>
           </w:tcPr>
           <w:p>
@@ -9240,7 +9270,7 @@
             </w:tcBorders>
             <w:shd w:color="auto" w:fill="auto" w:val="clear"/>
             <w:tcMar>
-              <w:left w:w="33" w:type="dxa"/>
+              <w:left w:w="30" w:type="dxa"/>
             </w:tcMar>
           </w:tcPr>
           <w:p>
@@ -9274,7 +9304,7 @@
             </w:tcBorders>
             <w:shd w:color="auto" w:fill="auto" w:val="clear"/>
             <w:tcMar>
-              <w:left w:w="33" w:type="dxa"/>
+              <w:left w:w="30" w:type="dxa"/>
             </w:tcMar>
           </w:tcPr>
           <w:p>
@@ -9303,7 +9333,7 @@
             </w:tcBorders>
             <w:shd w:color="auto" w:fill="auto" w:val="clear"/>
             <w:tcMar>
-              <w:left w:w="33" w:type="dxa"/>
+              <w:left w:w="30" w:type="dxa"/>
             </w:tcMar>
           </w:tcPr>
           <w:p>
@@ -9317,7 +9347,15 @@
               <w:t>Writing of dissertation</w:t>
               <w:br/>
               <w:tab/>
-              <w:t>Each portion of this has an expected time line of:</w:t>
+              <w:t xml:space="preserve">Each portion of this has an expected </w:t>
+            </w:r>
+            <w:r>
+              <w:rPr/>
+              <w:t>overlapping</w:t>
+            </w:r>
+            <w:r>
+              <w:rPr/>
+              <w:t xml:space="preserve"> time line of:</w:t>
             </w:r>
           </w:p>
           <w:tbl>
@@ -9333,7 +9371,7 @@
               </w:tblBorders>
               <w:tblCellMar>
                 <w:top w:w="55" w:type="dxa"/>
-                <w:left w:w="45" w:type="dxa"/>
+                <w:left w:w="42" w:type="dxa"/>
                 <w:bottom w:w="55" w:type="dxa"/>
                 <w:right w:w="55" w:type="dxa"/>
               </w:tblCellMar>
@@ -9356,7 +9394,7 @@
                   </w:tcBorders>
                   <w:shd w:color="auto" w:fill="auto" w:val="clear"/>
                   <w:tcMar>
-                    <w:left w:w="45" w:type="dxa"/>
+                    <w:left w:w="42" w:type="dxa"/>
                   </w:tcMar>
                 </w:tcPr>
                 <w:p>
@@ -9367,7 +9405,7 @@
                   </w:pPr>
                   <w:r>
                     <w:rPr/>
-                    <w:t>Introduction/Abstract</w:t>
+                    <w:t>Introduction</w:t>
                   </w:r>
                 </w:p>
               </w:tc>
@@ -9384,7 +9422,7 @@
                   </w:tcBorders>
                   <w:shd w:color="auto" w:fill="auto" w:val="clear"/>
                   <w:tcMar>
-                    <w:left w:w="45" w:type="dxa"/>
+                    <w:left w:w="42" w:type="dxa"/>
                   </w:tcMar>
                 </w:tcPr>
                 <w:p>
@@ -9395,7 +9433,15 @@
                   </w:pPr>
                   <w:r>
                     <w:rPr/>
-                    <w:t>2-4 weeks</w:t>
+                    <w:t>2-</w:t>
+                  </w:r>
+                  <w:r>
+                    <w:rPr/>
+                    <w:t>3</w:t>
+                  </w:r>
+                  <w:r>
+                    <w:rPr/>
+                    <w:t xml:space="preserve"> weeks</w:t>
                   </w:r>
                 </w:p>
               </w:tc>
@@ -9413,7 +9459,7 @@
                   </w:tcBorders>
                   <w:shd w:color="auto" w:fill="auto" w:val="clear"/>
                   <w:tcMar>
-                    <w:left w:w="45" w:type="dxa"/>
+                    <w:left w:w="42" w:type="dxa"/>
                   </w:tcMar>
                 </w:tcPr>
                 <w:p>
@@ -9441,7 +9487,7 @@
                   </w:tcBorders>
                   <w:shd w:color="auto" w:fill="auto" w:val="clear"/>
                   <w:tcMar>
-                    <w:left w:w="45" w:type="dxa"/>
+                    <w:left w:w="42" w:type="dxa"/>
                   </w:tcMar>
                 </w:tcPr>
                 <w:p>
@@ -9470,7 +9516,7 @@
                   </w:tcBorders>
                   <w:shd w:color="auto" w:fill="auto" w:val="clear"/>
                   <w:tcMar>
-                    <w:left w:w="45" w:type="dxa"/>
+                    <w:left w:w="42" w:type="dxa"/>
                   </w:tcMar>
                 </w:tcPr>
                 <w:p>
@@ -9498,7 +9544,7 @@
                   </w:tcBorders>
                   <w:shd w:color="auto" w:fill="auto" w:val="clear"/>
                   <w:tcMar>
-                    <w:left w:w="45" w:type="dxa"/>
+                    <w:left w:w="42" w:type="dxa"/>
                   </w:tcMar>
                 </w:tcPr>
                 <w:p>
@@ -9527,7 +9573,7 @@
                   </w:tcBorders>
                   <w:shd w:color="auto" w:fill="auto" w:val="clear"/>
                   <w:tcMar>
-                    <w:left w:w="45" w:type="dxa"/>
+                    <w:left w:w="42" w:type="dxa"/>
                   </w:tcMar>
                 </w:tcPr>
                 <w:p>
@@ -9555,7 +9601,7 @@
                   </w:tcBorders>
                   <w:shd w:color="auto" w:fill="auto" w:val="clear"/>
                   <w:tcMar>
-                    <w:left w:w="45" w:type="dxa"/>
+                    <w:left w:w="42" w:type="dxa"/>
                   </w:tcMar>
                 </w:tcPr>
                 <w:p>
@@ -9584,7 +9630,7 @@
                   </w:tcBorders>
                   <w:shd w:color="auto" w:fill="auto" w:val="clear"/>
                   <w:tcMar>
-                    <w:left w:w="45" w:type="dxa"/>
+                    <w:left w:w="42" w:type="dxa"/>
                   </w:tcMar>
                 </w:tcPr>
                 <w:p>
@@ -9612,7 +9658,7 @@
                   </w:tcBorders>
                   <w:shd w:color="auto" w:fill="auto" w:val="clear"/>
                   <w:tcMar>
-                    <w:left w:w="45" w:type="dxa"/>
+                    <w:left w:w="42" w:type="dxa"/>
                   </w:tcMar>
                 </w:tcPr>
                 <w:p>
@@ -9628,6 +9674,61 @@
                 </w:p>
               </w:tc>
             </w:tr>
+            <w:tr>
+              <w:trPr/>
+              <w:tc>
+                <w:tcPr>
+                  <w:tcW w:w="4227" w:type="dxa"/>
+                  <w:tcBorders>
+                    <w:left w:val="single" w:sz="2" w:space="0" w:color="000001"/>
+                    <w:bottom w:val="single" w:sz="2" w:space="0" w:color="000001"/>
+                    <w:insideH w:val="single" w:sz="2" w:space="0" w:color="000001"/>
+                  </w:tcBorders>
+                  <w:shd w:color="auto" w:fill="auto" w:val="clear"/>
+                  <w:tcMar>
+                    <w:left w:w="42" w:type="dxa"/>
+                  </w:tcMar>
+                </w:tcPr>
+                <w:p>
+                  <w:pPr>
+                    <w:pStyle w:val="TableContents"/>
+                    <w:spacing w:before="0" w:after="160"/>
+                    <w:rPr/>
+                  </w:pPr>
+                  <w:r>
+                    <w:rPr/>
+                    <w:t>Abstract</w:t>
+                  </w:r>
+                </w:p>
+              </w:tc>
+              <w:tc>
+                <w:tcPr>
+                  <w:tcW w:w="1536" w:type="dxa"/>
+                  <w:tcBorders>
+                    <w:left w:val="single" w:sz="2" w:space="0" w:color="000001"/>
+                    <w:bottom w:val="single" w:sz="2" w:space="0" w:color="000001"/>
+                    <w:right w:val="single" w:sz="2" w:space="0" w:color="000001"/>
+                    <w:insideH w:val="single" w:sz="2" w:space="0" w:color="000001"/>
+                    <w:insideV w:val="single" w:sz="2" w:space="0" w:color="000001"/>
+                  </w:tcBorders>
+                  <w:shd w:color="auto" w:fill="auto" w:val="clear"/>
+                  <w:tcMar>
+                    <w:left w:w="42" w:type="dxa"/>
+                  </w:tcMar>
+                </w:tcPr>
+                <w:p>
+                  <w:pPr>
+                    <w:pStyle w:val="TableContents"/>
+                    <w:spacing w:before="0" w:after="160"/>
+                    <w:rPr/>
+                  </w:pPr>
+                  <w:r>
+                    <w:rPr/>
+                    <w:t>1 week</w:t>
+                  </w:r>
+                </w:p>
+              </w:tc>
+            </w:tr>
           </w:tbl>
           <w:p>
             <w:pPr>
@@ -9637,8 +9738,6 @@
             </w:pPr>
             <w:r>
               <w:rPr/>
-              <w:tab/>
-              <w:t>These parts are to be done in parallel with most of this time being “wasted”. The wasted time is part of the allocation which takes into count the human condition which requires time to “reset” for individual parts.</w:t>
             </w:r>
           </w:p>
         </w:tc>
@@ -9653,7 +9752,7 @@
             </w:tcBorders>
             <w:shd w:color="auto" w:fill="auto" w:val="clear"/>
             <w:tcMar>
-              <w:left w:w="33" w:type="dxa"/>
+              <w:left w:w="30" w:type="dxa"/>
             </w:tcMar>
           </w:tcPr>
           <w:p>
@@ -9687,7 +9786,7 @@
             </w:tcBorders>
             <w:shd w:color="auto" w:fill="auto" w:val="clear"/>
             <w:tcMar>
-              <w:left w:w="33" w:type="dxa"/>
+              <w:left w:w="30" w:type="dxa"/>
             </w:tcMar>
           </w:tcPr>
           <w:p>
@@ -9716,7 +9815,7 @@
             </w:tcBorders>
             <w:shd w:color="auto" w:fill="auto" w:val="clear"/>
             <w:tcMar>
-              <w:left w:w="33" w:type="dxa"/>
+              <w:left w:w="30" w:type="dxa"/>
             </w:tcMar>
           </w:tcPr>
           <w:p>
@@ -9742,7 +9841,7 @@
             </w:tcBorders>
             <w:shd w:color="auto" w:fill="auto" w:val="clear"/>
             <w:tcMar>
-              <w:left w:w="33" w:type="dxa"/>
+              <w:left w:w="30" w:type="dxa"/>
             </w:tcMar>
           </w:tcPr>
           <w:p>
@@ -9776,7 +9875,7 @@
             </w:tcBorders>
             <w:shd w:color="auto" w:fill="auto" w:val="clear"/>
             <w:tcMar>
-              <w:left w:w="33" w:type="dxa"/>
+              <w:left w:w="30" w:type="dxa"/>
             </w:tcMar>
           </w:tcPr>
           <w:p>
@@ -9805,7 +9904,7 @@
             </w:tcBorders>
             <w:shd w:color="auto" w:fill="auto" w:val="clear"/>
             <w:tcMar>
-              <w:left w:w="33" w:type="dxa"/>
+              <w:left w:w="30" w:type="dxa"/>
             </w:tcMar>
           </w:tcPr>
           <w:p>
@@ -9831,7 +9930,7 @@
             </w:tcBorders>
             <w:shd w:color="auto" w:fill="auto" w:val="clear"/>
             <w:tcMar>
-              <w:left w:w="33" w:type="dxa"/>
+              <w:left w:w="30" w:type="dxa"/>
             </w:tcMar>
           </w:tcPr>
           <w:p>
@@ -9875,7 +9974,7 @@
             </w:tcBorders>
             <w:shd w:color="auto" w:fill="auto" w:val="clear"/>
             <w:tcMar>
-              <w:left w:w="33" w:type="dxa"/>
+              <w:left w:w="30" w:type="dxa"/>
             </w:tcMar>
           </w:tcPr>
           <w:p>
@@ -9911,53 +10010,53 @@
           <w:lang w:val="en-NZ"/>
         </w:rPr>
       </w:pPr>
-      <w:bookmarkStart w:id="24" w:name="_Toc467194271"/>
+      <w:bookmarkStart w:id="22" w:name="_Toc467194271"/>
+      <w:bookmarkEnd w:id="22"/>
+      <w:r>
+        <w:rPr>
+          <w:lang w:val="en-NZ"/>
+        </w:rPr>
+        <w:t>Health and Safety</w:t>
+      </w:r>
+    </w:p>
+    <w:p>
+      <w:pPr>
+        <w:pStyle w:val="TextBody"/>
+        <w:rPr>
+          <w:lang w:val="en-NZ"/>
+        </w:rPr>
+      </w:pPr>
+      <w:r>
+        <w:rPr>
+          <w:lang w:val="en-NZ"/>
+        </w:rPr>
+        <w:t>No known health and safety risks exist for or by this research.</w:t>
+      </w:r>
+    </w:p>
+    <w:p>
+      <w:pPr>
+        <w:pStyle w:val="TextBody"/>
+        <w:rPr>
+          <w:lang w:val="en-NZ"/>
+        </w:rPr>
+      </w:pPr>
+      <w:r>
+        <w:rPr>
+          <w:lang w:val="en-NZ"/>
+        </w:rPr>
+      </w:r>
+    </w:p>
+    <w:p>
+      <w:pPr>
+        <w:pStyle w:val="Heading1"/>
+        <w:rPr>
+          <w:lang w:val="en-NZ"/>
+        </w:rPr>
+      </w:pPr>
+      <w:bookmarkStart w:id="23" w:name="_Toc467194272"/>
+      <w:bookmarkStart w:id="24" w:name="_Toc236199181"/>
+      <w:bookmarkEnd w:id="23"/>
       <w:bookmarkEnd w:id="24"/>
-      <w:r>
-        <w:rPr>
-          <w:lang w:val="en-NZ"/>
-        </w:rPr>
-        <w:t>Health and Safety</w:t>
-      </w:r>
-    </w:p>
-    <w:p>
-      <w:pPr>
-        <w:pStyle w:val="TextBody"/>
-        <w:rPr>
-          <w:lang w:val="en-NZ"/>
-        </w:rPr>
-      </w:pPr>
-      <w:r>
-        <w:rPr>
-          <w:lang w:val="en-NZ"/>
-        </w:rPr>
-        <w:t>No known health and safety risks exist for or by this research.</w:t>
-      </w:r>
-    </w:p>
-    <w:p>
-      <w:pPr>
-        <w:pStyle w:val="TextBody"/>
-        <w:rPr>
-          <w:lang w:val="en-NZ"/>
-        </w:rPr>
-      </w:pPr>
-      <w:r>
-        <w:rPr>
-          <w:lang w:val="en-NZ"/>
-        </w:rPr>
-      </w:r>
-    </w:p>
-    <w:p>
-      <w:pPr>
-        <w:pStyle w:val="Heading1"/>
-        <w:rPr>
-          <w:lang w:val="en-NZ"/>
-        </w:rPr>
-      </w:pPr>
-      <w:bookmarkStart w:id="25" w:name="_Toc467194272"/>
-      <w:bookmarkStart w:id="26" w:name="_Toc236199181"/>
-      <w:bookmarkEnd w:id="26"/>
-      <w:bookmarkEnd w:id="25"/>
       <w:r>
         <w:rPr>
           <w:lang w:val="en-NZ"/>
@@ -9982,8 +10081,8 @@
           <w:lang w:val="en-NZ"/>
         </w:rPr>
       </w:pPr>
-      <w:bookmarkStart w:id="27" w:name="_Toc236199180"/>
-      <w:bookmarkEnd w:id="27"/>
+      <w:bookmarkStart w:id="25" w:name="_Toc236199180"/>
+      <w:bookmarkEnd w:id="25"/>
       <w:r>
         <w:rPr>
           <w:lang w:val="en-NZ"/>
@@ -10028,7 +10127,7 @@
           <w:docPartGallery w:val="Bibliographies"/>
           <w:docPartUnique w:val="true"/>
         </w:docPartObj>
-        <w:id w:val="674572379"/>
+        <w:id w:val="1342638294"/>
       </w:sdtPr>
       <w:sdtContent>
         <w:p>
@@ -10038,8 +10137,8 @@
               <w:lang w:val="en-NZ"/>
             </w:rPr>
           </w:pPr>
-          <w:bookmarkStart w:id="28" w:name="_Toc467194273"/>
-          <w:bookmarkEnd w:id="28"/>
+          <w:bookmarkStart w:id="26" w:name="_Toc467194273"/>
+          <w:bookmarkEnd w:id="26"/>
           <w:r>
             <w:rPr/>
             <w:t>References</w:t>
@@ -10188,8 +10287,7 @@
         </w:p>
         <w:p>
           <w:pPr>
-            <w:pStyle w:val="Bibliography"/>
-            <w:ind w:left="720" w:hanging="720"/>
+            <w:pStyle w:val="Normal"/>
             <w:rPr/>
           </w:pPr>
           <w:r>
@@ -10205,10 +10303,29 @@
           </w:r>
           <w:r>
             <w:rPr/>
-            <w:t>. (W3C) Retrieved 10 8, 2016, from World Wide Web Consortium (W3C): https://www.w3.org/Help/#invention</w:t>
+            <w:t>. (W3C) Retrieved 10 8, 2016, from World Wide Web Consortium (W3C): https://www.w3.org/Help/#inventio</w:t>
           </w:r>
           <w:r>
             <w:fldChar w:fldCharType="end"/>
+          </w:r>
+        </w:p>
+        <w:p>
+          <w:pPr>
+            <w:pStyle w:val="Normal"/>
+            <w:rPr/>
+          </w:pPr>
+          <w:r>
+            <w:rPr/>
+          </w:r>
+        </w:p>
+        <w:p>
+          <w:pPr>
+            <w:pStyle w:val="Bibliography"/>
+            <w:ind w:left="720" w:hanging="720"/>
+            <w:rPr/>
+          </w:pPr>
+          <w:r>
+            <w:rPr/>
           </w:r>
         </w:p>
         <w:p>
@@ -10269,7 +10386,7 @@
               <wp:positionV relativeFrom="paragraph">
                 <wp:posOffset>635</wp:posOffset>
               </wp:positionV>
-              <wp:extent cx="156845" cy="185420"/>
+              <wp:extent cx="157480" cy="185420"/>
               <wp:effectExtent l="0" t="0" r="0" b="0"/>
               <wp:wrapSquare wrapText="largest"/>
               <wp:docPr id="2" name="Frame1"/>
@@ -10280,7 +10397,7 @@
                     <wps:spPr>
                       <a:xfrm>
                         <a:off x="0" y="0"/>
-                        <a:ext cx="156240" cy="184680"/>
+                        <a:ext cx="156960" cy="184680"/>
                       </a:xfrm>
                       <a:prstGeom prst="rect">
                         <a:avLst/>
@@ -10337,7 +10454,7 @@
         </mc:Choice>
         <mc:Fallback>
           <w:pict>
-            <v:rect id="shape_0" ID="Frame1" stroked="f" style="position:absolute;margin-left:441.2pt;margin-top:0.05pt;width:12.25pt;height:14.5pt;mso-position-horizontal:right;mso-position-horizontal-relative:margin">
+            <v:rect id="shape_0" ID="Frame1" stroked="f" style="position:absolute;margin-left:441.15pt;margin-top:0.05pt;width:12.3pt;height:14.5pt;mso-position-horizontal:right;mso-position-horizontal-relative:margin">
               <w10:wrap type="square"/>
               <v:fill o:detectmouseclick="t" on="false"/>
               <v:stroke color="#3465a4" joinstyle="round" endcap="flat"/>
@@ -10512,6 +10629,7 @@
           <w:rPr>
             <w:webHidden/>
             <w:rStyle w:val="InternetLink"/>
+            <w:vanish/>
           </w:rPr>
           <w:t>https://trac.nginx.org/nginx/browser/nginx/src/http/ngx_http_file_cache.c?rev=953512ca02c6f63b4fcbbc3e10d0d9835896bf99</w:t>
         </w:r>
@@ -10540,6 +10658,7 @@
           <w:rPr>
             <w:webHidden/>
             <w:rStyle w:val="InternetLink"/>
+            <w:vanish/>
           </w:rPr>
           <w:t>https://trac.nginx.org/nginx/browser/nginx/src/http/modules/ngx_http_fastcgi_module.c?rev=953512ca02c6f63b4fcbbc3e10d0d9835896bf99</w:t>
         </w:r>
@@ -12857,6 +12976,137 @@
   </w:style>
   <w:style w:type="character" w:styleId="ListLabel87">
     <w:name w:val="ListLabel 87"/>
+    <w:qFormat/>
+    <w:rPr>
+      <w:rFonts w:cs="Wingdings"/>
+    </w:rPr>
+  </w:style>
+  <w:style w:type="character" w:styleId="ListLabel88">
+    <w:name w:val="ListLabel 88"/>
+    <w:qFormat/>
+    <w:rPr>
+      <w:rFonts w:cs="Symbol"/>
+      <w:color w:val="999999"/>
+      <w:sz w:val="24"/>
+      <w:szCs w:val="24"/>
+    </w:rPr>
+  </w:style>
+  <w:style w:type="character" w:styleId="ListLabel89">
+    <w:name w:val="ListLabel 89"/>
+    <w:qFormat/>
+    <w:rPr>
+      <w:rFonts w:cs="Courier New"/>
+    </w:rPr>
+  </w:style>
+  <w:style w:type="character" w:styleId="ListLabel90">
+    <w:name w:val="ListLabel 90"/>
+    <w:qFormat/>
+    <w:rPr>
+      <w:rFonts w:cs="Wingdings"/>
+    </w:rPr>
+  </w:style>
+  <w:style w:type="character" w:styleId="ListLabel91">
+    <w:name w:val="ListLabel 91"/>
+    <w:qFormat/>
+    <w:rPr>
+      <w:rFonts w:cs="Symbol"/>
+    </w:rPr>
+  </w:style>
+  <w:style w:type="character" w:styleId="ListLabel92">
+    <w:name w:val="ListLabel 92"/>
+    <w:qFormat/>
+    <w:rPr>
+      <w:rFonts w:cs="Courier New"/>
+    </w:rPr>
+  </w:style>
+  <w:style w:type="character" w:styleId="ListLabel93">
+    <w:name w:val="ListLabel 93"/>
+    <w:qFormat/>
+    <w:rPr>
+      <w:rFonts w:cs="Wingdings"/>
+    </w:rPr>
+  </w:style>
+  <w:style w:type="character" w:styleId="ListLabel94">
+    <w:name w:val="ListLabel 94"/>
+    <w:qFormat/>
+    <w:rPr>
+      <w:rFonts w:cs="Symbol"/>
+    </w:rPr>
+  </w:style>
+  <w:style w:type="character" w:styleId="ListLabel95">
+    <w:name w:val="ListLabel 95"/>
+    <w:qFormat/>
+    <w:rPr>
+      <w:rFonts w:cs="Courier New"/>
+    </w:rPr>
+  </w:style>
+  <w:style w:type="character" w:styleId="ListLabel96">
+    <w:name w:val="ListLabel 96"/>
+    <w:qFormat/>
+    <w:rPr>
+      <w:rFonts w:cs="Wingdings"/>
+    </w:rPr>
+  </w:style>
+  <w:style w:type="character" w:styleId="ListLabel97">
+    <w:name w:val="ListLabel 97"/>
+    <w:qFormat/>
+    <w:rPr>
+      <w:rFonts w:cs="Symbol"/>
+      <w:color w:val="808080"/>
+    </w:rPr>
+  </w:style>
+  <w:style w:type="character" w:styleId="ListLabel98">
+    <w:name w:val="ListLabel 98"/>
+    <w:qFormat/>
+    <w:rPr>
+      <w:rFonts w:cs="Symbol"/>
+      <w:color w:val="808080"/>
+    </w:rPr>
+  </w:style>
+  <w:style w:type="character" w:styleId="ListLabel99">
+    <w:name w:val="ListLabel 99"/>
+    <w:qFormat/>
+    <w:rPr>
+      <w:rFonts w:cs="Wingdings"/>
+    </w:rPr>
+  </w:style>
+  <w:style w:type="character" w:styleId="ListLabel100">
+    <w:name w:val="ListLabel 100"/>
+    <w:qFormat/>
+    <w:rPr>
+      <w:rFonts w:cs="Symbol"/>
+    </w:rPr>
+  </w:style>
+  <w:style w:type="character" w:styleId="ListLabel101">
+    <w:name w:val="ListLabel 101"/>
+    <w:qFormat/>
+    <w:rPr>
+      <w:rFonts w:cs="Courier New"/>
+    </w:rPr>
+  </w:style>
+  <w:style w:type="character" w:styleId="ListLabel102">
+    <w:name w:val="ListLabel 102"/>
+    <w:qFormat/>
+    <w:rPr>
+      <w:rFonts w:cs="Wingdings"/>
+    </w:rPr>
+  </w:style>
+  <w:style w:type="character" w:styleId="ListLabel103">
+    <w:name w:val="ListLabel 103"/>
+    <w:qFormat/>
+    <w:rPr>
+      <w:rFonts w:cs="Symbol"/>
+    </w:rPr>
+  </w:style>
+  <w:style w:type="character" w:styleId="ListLabel104">
+    <w:name w:val="ListLabel 104"/>
+    <w:qFormat/>
+    <w:rPr>
+      <w:rFonts w:cs="Courier New"/>
+    </w:rPr>
+  </w:style>
+  <w:style w:type="character" w:styleId="ListLabel105">
+    <w:name w:val="ListLabel 105"/>
     <w:qFormat/>
     <w:rPr>
       <w:rFonts w:cs="Wingdings"/>

</xml_diff>